<commit_message>
We added User Requirements and Assumptions to Doc.
</commit_message>
<xml_diff>
--- a/Business Analytics rev 1.7.docx
+++ b/Business Analytics rev 1.7.docx
@@ -5531,16 +5531,93 @@
         <w:t>User Requirements:</w:t>
       </w:r>
     </w:p>
-    <w:p/>
     <w:p>
       <w:pPr>
         <w:pStyle w:val="Heading2"/>
+        <w:rPr>
+          <w:rFonts w:asciiTheme="minorHAnsi" w:eastAsiaTheme="minorHAnsi" w:hAnsiTheme="minorHAnsi" w:cstheme="minorBidi"/>
+          <w:color w:val="auto"/>
+          <w:sz w:val="22"/>
+          <w:szCs w:val="22"/>
+        </w:rPr>
+      </w:pPr>
+    </w:p>
+    <w:p>
+      <w:pPr>
+        <w:pStyle w:val="Heading2"/>
       </w:pPr>
       <w:r>
         <w:t>Assumptions:</w:t>
       </w:r>
     </w:p>
-    <w:p/>
+    <w:p>
+      <w:r>
+        <w:t>We assume that our respondents are the following:</w:t>
+      </w:r>
+    </w:p>
+    <w:p>
+      <w:pPr>
+        <w:pStyle w:val="ListParagraph"/>
+        <w:numPr>
+          <w:ilvl w:val="0"/>
+          <w:numId w:val="15"/>
+        </w:numPr>
+      </w:pPr>
+      <w:r>
+        <w:t>4</w:t>
+      </w:r>
+      <w:r>
+        <w:rPr>
+          <w:vertAlign w:val="superscript"/>
+        </w:rPr>
+        <w:t>th</w:t>
+      </w:r>
+      <w:r>
+        <w:t xml:space="preserve"> year BED students</w:t>
+      </w:r>
+    </w:p>
+    <w:p>
+      <w:pPr>
+        <w:pStyle w:val="ListParagraph"/>
+        <w:numPr>
+          <w:ilvl w:val="0"/>
+          <w:numId w:val="15"/>
+        </w:numPr>
+      </w:pPr>
+      <w:r>
+        <w:t>Graduating Students</w:t>
+      </w:r>
+    </w:p>
+    <w:p>
+      <w:pPr>
+        <w:pStyle w:val="ListParagraph"/>
+        <w:numPr>
+          <w:ilvl w:val="0"/>
+          <w:numId w:val="15"/>
+        </w:numPr>
+      </w:pPr>
+      <w:r>
+        <w:t>Transferees and Dropouts</w:t>
+      </w:r>
+    </w:p>
+    <w:p>
+      <w:r>
+        <w:t>We put the 4</w:t>
+      </w:r>
+      <w:r>
+        <w:rPr>
+          <w:vertAlign w:val="superscript"/>
+        </w:rPr>
+        <w:t>th</w:t>
+      </w:r>
+      <w:r>
+        <w:t xml:space="preserve"> year BED students in because of the fact that these students are shown how the College Department works, and how the currently enrolled students are doing. </w:t>
+      </w:r>
+    </w:p>
+    <w:p>
+      <w:bookmarkStart w:id="0" w:name="_GoBack"/>
+      <w:bookmarkEnd w:id="0"/>
+    </w:p>
     <w:p>
       <w:pPr>
         <w:pStyle w:val="Heading2"/>
@@ -5586,6 +5663,7 @@
           <w:sz w:val="26"/>
           <w:szCs w:val="26"/>
         </w:rPr>
+        <w:lastRenderedPageBreak/>
         <w:t>Risks</w:t>
       </w:r>
       <w:r>
@@ -5610,7 +5688,6 @@
         <w:pStyle w:val="Heading2"/>
       </w:pPr>
       <w:r>
-        <w:lastRenderedPageBreak/>
         <w:t>Contingencies:</w:t>
       </w:r>
     </w:p>
@@ -5783,7 +5860,6 @@
         <w:pStyle w:val="Heading1"/>
       </w:pPr>
       <w:r>
-        <w:lastRenderedPageBreak/>
         <w:t>1.5 Project Plan</w:t>
       </w:r>
     </w:p>
@@ -5920,8 +5996,6 @@
       <w:pPr>
         <w:jc w:val="both"/>
       </w:pPr>
-      <w:bookmarkStart w:id="0" w:name="_GoBack"/>
-      <w:bookmarkEnd w:id="0"/>
     </w:p>
     <w:sectPr>
       <w:pgSz w:w="12240" w:h="15840"/>
@@ -7342,6 +7416,119 @@
     </w:lvl>
   </w:abstractNum>
   <w:abstractNum w:abstractNumId="12">
+    <w:nsid w:val="69D60B49"/>
+    <w:multiLevelType w:val="hybridMultilevel"/>
+    <w:tmpl w:val="547A6178"/>
+    <w:lvl w:ilvl="0" w:tplc="04090001">
+      <w:start w:val="1"/>
+      <w:numFmt w:val="bullet"/>
+      <w:lvlText w:val=""/>
+      <w:lvlJc w:val="left"/>
+      <w:pPr>
+        <w:ind w:left="720" w:hanging="360"/>
+      </w:pPr>
+      <w:rPr>
+        <w:rFonts w:ascii="Symbol" w:hAnsi="Symbol" w:hint="default"/>
+      </w:rPr>
+    </w:lvl>
+    <w:lvl w:ilvl="1" w:tplc="04090003" w:tentative="1">
+      <w:start w:val="1"/>
+      <w:numFmt w:val="bullet"/>
+      <w:lvlText w:val="o"/>
+      <w:lvlJc w:val="left"/>
+      <w:pPr>
+        <w:ind w:left="1440" w:hanging="360"/>
+      </w:pPr>
+      <w:rPr>
+        <w:rFonts w:ascii="Courier New" w:hAnsi="Courier New" w:cs="Courier New" w:hint="default"/>
+      </w:rPr>
+    </w:lvl>
+    <w:lvl w:ilvl="2" w:tplc="04090005" w:tentative="1">
+      <w:start w:val="1"/>
+      <w:numFmt w:val="bullet"/>
+      <w:lvlText w:val=""/>
+      <w:lvlJc w:val="left"/>
+      <w:pPr>
+        <w:ind w:left="2160" w:hanging="360"/>
+      </w:pPr>
+      <w:rPr>
+        <w:rFonts w:ascii="Wingdings" w:hAnsi="Wingdings" w:hint="default"/>
+      </w:rPr>
+    </w:lvl>
+    <w:lvl w:ilvl="3" w:tplc="04090001" w:tentative="1">
+      <w:start w:val="1"/>
+      <w:numFmt w:val="bullet"/>
+      <w:lvlText w:val=""/>
+      <w:lvlJc w:val="left"/>
+      <w:pPr>
+        <w:ind w:left="2880" w:hanging="360"/>
+      </w:pPr>
+      <w:rPr>
+        <w:rFonts w:ascii="Symbol" w:hAnsi="Symbol" w:hint="default"/>
+      </w:rPr>
+    </w:lvl>
+    <w:lvl w:ilvl="4" w:tplc="04090003" w:tentative="1">
+      <w:start w:val="1"/>
+      <w:numFmt w:val="bullet"/>
+      <w:lvlText w:val="o"/>
+      <w:lvlJc w:val="left"/>
+      <w:pPr>
+        <w:ind w:left="3600" w:hanging="360"/>
+      </w:pPr>
+      <w:rPr>
+        <w:rFonts w:ascii="Courier New" w:hAnsi="Courier New" w:cs="Courier New" w:hint="default"/>
+      </w:rPr>
+    </w:lvl>
+    <w:lvl w:ilvl="5" w:tplc="04090005" w:tentative="1">
+      <w:start w:val="1"/>
+      <w:numFmt w:val="bullet"/>
+      <w:lvlText w:val=""/>
+      <w:lvlJc w:val="left"/>
+      <w:pPr>
+        <w:ind w:left="4320" w:hanging="360"/>
+      </w:pPr>
+      <w:rPr>
+        <w:rFonts w:ascii="Wingdings" w:hAnsi="Wingdings" w:hint="default"/>
+      </w:rPr>
+    </w:lvl>
+    <w:lvl w:ilvl="6" w:tplc="04090001" w:tentative="1">
+      <w:start w:val="1"/>
+      <w:numFmt w:val="bullet"/>
+      <w:lvlText w:val=""/>
+      <w:lvlJc w:val="left"/>
+      <w:pPr>
+        <w:ind w:left="5040" w:hanging="360"/>
+      </w:pPr>
+      <w:rPr>
+        <w:rFonts w:ascii="Symbol" w:hAnsi="Symbol" w:hint="default"/>
+      </w:rPr>
+    </w:lvl>
+    <w:lvl w:ilvl="7" w:tplc="04090003" w:tentative="1">
+      <w:start w:val="1"/>
+      <w:numFmt w:val="bullet"/>
+      <w:lvlText w:val="o"/>
+      <w:lvlJc w:val="left"/>
+      <w:pPr>
+        <w:ind w:left="5760" w:hanging="360"/>
+      </w:pPr>
+      <w:rPr>
+        <w:rFonts w:ascii="Courier New" w:hAnsi="Courier New" w:cs="Courier New" w:hint="default"/>
+      </w:rPr>
+    </w:lvl>
+    <w:lvl w:ilvl="8" w:tplc="04090005" w:tentative="1">
+      <w:start w:val="1"/>
+      <w:numFmt w:val="bullet"/>
+      <w:lvlText w:val=""/>
+      <w:lvlJc w:val="left"/>
+      <w:pPr>
+        <w:ind w:left="6480" w:hanging="360"/>
+      </w:pPr>
+      <w:rPr>
+        <w:rFonts w:ascii="Wingdings" w:hAnsi="Wingdings" w:hint="default"/>
+      </w:rPr>
+    </w:lvl>
+  </w:abstractNum>
+  <w:abstractNum w:abstractNumId="13">
     <w:nsid w:val="72DA669D"/>
     <w:multiLevelType w:val="hybridMultilevel"/>
     <w:tmpl w:val="38ACA17C"/>
@@ -7454,7 +7641,7 @@
       </w:rPr>
     </w:lvl>
   </w:abstractNum>
-  <w:abstractNum w:abstractNumId="13">
+  <w:abstractNum w:abstractNumId="14">
     <w:nsid w:val="7EAC5A84"/>
     <w:multiLevelType w:val="hybridMultilevel"/>
     <w:tmpl w:val="28720476"/>
@@ -7592,7 +7779,7 @@
     <w:abstractNumId w:val="11"/>
   </w:num>
   <w:num w:numId="9">
-    <w:abstractNumId w:val="12"/>
+    <w:abstractNumId w:val="13"/>
   </w:num>
   <w:num w:numId="10">
     <w:abstractNumId w:val="3"/>
@@ -7607,7 +7794,10 @@
     <w:abstractNumId w:val="10"/>
   </w:num>
   <w:num w:numId="14">
-    <w:abstractNumId w:val="13"/>
+    <w:abstractNumId w:val="14"/>
+  </w:num>
+  <w:num w:numId="15">
+    <w:abstractNumId w:val="12"/>
   </w:num>
 </w:numbering>
 </file>

</xml_diff>

<commit_message>
Updated Analytic Document for changes
</commit_message>
<xml_diff>
--- a/Business Analytics rev 1.7.docx
+++ b/Business Analytics rev 1.7.docx
@@ -4,156 +4,207 @@
   <w:body>
     <w:p>
       <w:pPr>
-        <w:jc w:val="both"/>
-      </w:pPr>
-    </w:p>
-    <w:p>
-      <w:pPr>
-        <w:jc w:val="both"/>
-      </w:pPr>
-    </w:p>
-    <w:p>
-      <w:pPr>
-        <w:jc w:val="both"/>
-      </w:pPr>
-    </w:p>
-    <w:p>
-      <w:pPr>
-        <w:jc w:val="both"/>
-      </w:pPr>
-    </w:p>
-    <w:p>
-      <w:pPr>
-        <w:jc w:val="both"/>
-      </w:pPr>
-    </w:p>
-    <w:p>
-      <w:pPr>
-        <w:jc w:val="both"/>
-      </w:pPr>
-    </w:p>
-    <w:p>
-      <w:pPr>
-        <w:jc w:val="both"/>
-      </w:pPr>
-    </w:p>
-    <w:p>
-      <w:pPr>
-        <w:jc w:val="both"/>
-      </w:pPr>
-    </w:p>
-    <w:p>
-      <w:pPr>
-        <w:jc w:val="both"/>
-      </w:pPr>
-    </w:p>
-    <w:p>
-      <w:pPr>
-        <w:jc w:val="both"/>
-      </w:pPr>
-    </w:p>
-    <w:p>
-      <w:pPr>
-        <w:jc w:val="both"/>
-      </w:pPr>
-    </w:p>
-    <w:p>
-      <w:pPr>
-        <w:jc w:val="both"/>
-      </w:pPr>
-    </w:p>
-    <w:p>
-      <w:pPr>
-        <w:jc w:val="both"/>
-      </w:pPr>
-    </w:p>
-    <w:p>
-      <w:pPr>
-        <w:jc w:val="both"/>
-      </w:pPr>
-    </w:p>
-    <w:p>
-      <w:pPr>
-        <w:jc w:val="both"/>
-      </w:pPr>
-    </w:p>
-    <w:p>
-      <w:pPr>
-        <w:jc w:val="both"/>
-      </w:pPr>
-    </w:p>
-    <w:p>
-      <w:pPr>
-        <w:jc w:val="both"/>
-      </w:pPr>
-    </w:p>
-    <w:p>
-      <w:pPr>
-        <w:jc w:val="both"/>
-      </w:pPr>
-    </w:p>
-    <w:p>
-      <w:pPr>
-        <w:jc w:val="both"/>
-      </w:pPr>
-    </w:p>
-    <w:p>
-      <w:pPr>
-        <w:jc w:val="both"/>
-      </w:pPr>
-    </w:p>
-    <w:p>
-      <w:pPr>
-        <w:jc w:val="both"/>
-      </w:pPr>
-    </w:p>
-    <w:p>
-      <w:pPr>
-        <w:jc w:val="both"/>
-      </w:pPr>
-    </w:p>
-    <w:p>
-      <w:pPr>
-        <w:jc w:val="both"/>
-      </w:pPr>
-    </w:p>
-    <w:p>
-      <w:pPr>
-        <w:jc w:val="both"/>
-      </w:pPr>
-    </w:p>
-    <w:p>
-      <w:pPr>
-        <w:jc w:val="both"/>
-      </w:pPr>
-    </w:p>
-    <w:p>
-      <w:pPr>
-        <w:jc w:val="both"/>
-      </w:pPr>
-    </w:p>
-    <w:p>
-      <w:pPr>
-        <w:jc w:val="both"/>
-      </w:pPr>
-    </w:p>
-    <w:p>
-      <w:pPr>
-        <w:jc w:val="both"/>
-      </w:pPr>
-    </w:p>
-    <w:p>
-      <w:pPr>
-        <w:jc w:val="both"/>
-      </w:pPr>
-    </w:p>
-    <w:p>
-      <w:pPr>
-        <w:jc w:val="both"/>
-      </w:pPr>
-      <w:r>
-        <w:lastRenderedPageBreak/>
-        <w:t>1.1 Business Objectives:</w:t>
+        <w:pStyle w:val="Title"/>
+        <w:jc w:val="center"/>
+      </w:pPr>
+      <w:r>
+        <w:t>Don Bosco Technology Center</w:t>
+      </w:r>
+    </w:p>
+    <w:p>
+      <w:pPr>
+        <w:jc w:val="center"/>
+        <w:rPr>
+          <w:sz w:val="28"/>
+          <w:szCs w:val="28"/>
+        </w:rPr>
+      </w:pPr>
+      <w:r>
+        <w:rPr>
+          <w:sz w:val="28"/>
+          <w:szCs w:val="28"/>
+        </w:rPr>
+        <w:t xml:space="preserve">Pleasant Homes Subdivision </w:t>
+      </w:r>
+      <w:bookmarkStart w:id="0" w:name="_GoBack"/>
+      <w:bookmarkEnd w:id="0"/>
+      <w:r>
+        <w:rPr>
+          <w:sz w:val="28"/>
+          <w:szCs w:val="28"/>
+        </w:rPr>
+        <w:t>Punta Princesa, Cebu City</w:t>
+      </w:r>
+    </w:p>
+    <w:p>
+      <w:pPr>
+        <w:pStyle w:val="Title"/>
+        <w:jc w:val="center"/>
+      </w:pPr>
+      <w:r>
+        <w:t xml:space="preserve">IT18 </w:t>
+      </w:r>
+    </w:p>
+    <w:p>
+      <w:pPr>
+        <w:pStyle w:val="Title"/>
+        <w:jc w:val="center"/>
+      </w:pPr>
+      <w:r>
+        <w:t>Business Analytics</w:t>
+      </w:r>
+    </w:p>
+    <w:p/>
+    <w:p/>
+    <w:p/>
+    <w:p/>
+    <w:p>
+      <w:pPr>
+        <w:pStyle w:val="Title"/>
+        <w:jc w:val="center"/>
+      </w:pPr>
+      <w:r>
+        <w:t>Study on the Decreasing Population of DBTC College Cebu</w:t>
+      </w:r>
+    </w:p>
+    <w:p/>
+    <w:p/>
+    <w:p/>
+    <w:p/>
+    <w:p>
+      <w:pPr>
+        <w:pStyle w:val="Title"/>
+        <w:jc w:val="center"/>
+      </w:pPr>
+      <w:r>
+        <w:t xml:space="preserve">Group </w:t>
+      </w:r>
+      <w:r>
+        <w:t>Members:</w:t>
+      </w:r>
+    </w:p>
+    <w:p>
+      <w:pPr>
+        <w:pStyle w:val="Title"/>
+        <w:jc w:val="center"/>
+      </w:pPr>
+      <w:r>
+        <w:t>Gian Carlo Gilos</w:t>
+      </w:r>
+    </w:p>
+    <w:p>
+      <w:pPr>
+        <w:pStyle w:val="Title"/>
+        <w:jc w:val="center"/>
+      </w:pPr>
+      <w:r>
+        <w:t>Jane Paul Cabunilas</w:t>
+      </w:r>
+    </w:p>
+    <w:p/>
+    <w:p/>
+    <w:p>
+      <w:pPr>
+        <w:jc w:val="center"/>
+      </w:pPr>
+    </w:p>
+    <w:p>
+      <w:pPr>
+        <w:pStyle w:val="Title"/>
+        <w:jc w:val="center"/>
+        <w:rPr>
+          <w:u w:val="single"/>
+        </w:rPr>
+      </w:pPr>
+      <w:r>
+        <w:rPr>
+          <w:u w:val="single"/>
+        </w:rPr>
+        <w:t>Engr. Noreen Fuentes</w:t>
+      </w:r>
+    </w:p>
+    <w:p>
+      <w:pPr>
+        <w:pStyle w:val="Title"/>
+        <w:jc w:val="center"/>
+        <w:rPr>
+          <w:sz w:val="36"/>
+          <w:szCs w:val="36"/>
+        </w:rPr>
+      </w:pPr>
+      <w:r>
+        <w:rPr>
+          <w:sz w:val="36"/>
+          <w:szCs w:val="36"/>
+        </w:rPr>
+        <w:t>Instructor</w:t>
+      </w:r>
+    </w:p>
+    <w:p>
+      <w:pPr>
+        <w:jc w:val="both"/>
+      </w:pPr>
+    </w:p>
+    <w:p>
+      <w:pPr>
+        <w:jc w:val="both"/>
+      </w:pPr>
+    </w:p>
+    <w:p>
+      <w:pPr>
+        <w:jc w:val="both"/>
+      </w:pPr>
+    </w:p>
+    <w:p>
+      <w:pPr>
+        <w:jc w:val="both"/>
+      </w:pPr>
+    </w:p>
+    <w:p>
+      <w:pPr>
+        <w:jc w:val="both"/>
+      </w:pPr>
+    </w:p>
+    <w:p>
+      <w:pPr>
+        <w:pStyle w:val="Heading1"/>
+      </w:pPr>
+      <w:r>
+        <w:t>Rationale of the Study:</w:t>
+      </w:r>
+    </w:p>
+    <w:p/>
+    <w:p>
+      <w:r>
+        <w:t>The College of DBTC is constantly in a shortage of students, because only a small number of students enroll every year and due to the process of moving to a higher year that number only continues to dwindle. Especially in the cases on courses that are not so well marketed, in the Information Technology and the Industrial Engineering department. Because of this courses that dwell on Engineering tend to have more stu</w:t>
+      </w:r>
+      <w:r>
+        <w:t xml:space="preserve">dents in it. </w:t>
+      </w:r>
+    </w:p>
+    <w:p/>
+    <w:p>
+      <w:pPr>
+        <w:jc w:val="both"/>
+      </w:pPr>
+      <w:r>
+        <w:t>This study aims to address this problem and may point out the keys in which to better increase the population of the department.</w:t>
+      </w:r>
+    </w:p>
+    <w:p>
+      <w:pPr>
+        <w:jc w:val="both"/>
+      </w:pPr>
+    </w:p>
+    <w:p>
+      <w:pPr>
+        <w:jc w:val="both"/>
+      </w:pPr>
+      <w:r>
+        <w:t>1.1 Busi</w:t>
+      </w:r>
+      <w:r>
+        <w:t>ness Objectives:</w:t>
       </w:r>
     </w:p>
     <w:p>
@@ -1690,7 +1741,7 @@
                                     </pic:cNvPicPr>
                                   </pic:nvPicPr>
                                   <pic:blipFill>
-                                    <a:blip r:embed="rId7">
+                                    <a:blip r:embed="rId8">
                                       <a:extLst>
                                         <a:ext uri="{28A0092B-C50C-407E-A947-70E740481C1C}">
                                           <a14:useLocalDpi xmlns:a14="http://schemas.microsoft.com/office/drawing/2010/main" val="0"/>
@@ -2231,7 +2282,7 @@
                                     </pic:cNvPicPr>
                                   </pic:nvPicPr>
                                   <pic:blipFill>
-                                    <a:blip r:embed="rId7">
+                                    <a:blip r:embed="rId8">
                                       <a:extLst>
                                         <a:ext uri="{28A0092B-C50C-407E-A947-70E740481C1C}">
                                           <a14:useLocalDpi xmlns:a14="http://schemas.microsoft.com/office/drawing/2010/main" val="0"/>
@@ -2363,7 +2414,7 @@
                                           </pic:cNvPicPr>
                                         </pic:nvPicPr>
                                         <pic:blipFill>
-                                          <a:blip r:embed="rId8">
+                                          <a:blip r:embed="rId9">
                                             <a:extLst>
                                               <a:ext uri="{28A0092B-C50C-407E-A947-70E740481C1C}">
                                                 <a14:useLocalDpi xmlns:a14="http://schemas.microsoft.com/office/drawing/2010/main" val="0"/>
@@ -2451,7 +2502,7 @@
                                     </pic:cNvPicPr>
                                   </pic:nvPicPr>
                                   <pic:blipFill>
-                                    <a:blip r:embed="rId8">
+                                    <a:blip r:embed="rId10">
                                       <a:extLst>
                                         <a:ext uri="{28A0092B-C50C-407E-A947-70E740481C1C}">
                                           <a14:useLocalDpi xmlns:a14="http://schemas.microsoft.com/office/drawing/2010/main" val="0"/>
@@ -2822,7 +2873,7 @@
                                     </pic:cNvPicPr>
                                   </pic:nvPicPr>
                                   <pic:blipFill>
-                                    <a:blip r:embed="rId7">
+                                    <a:blip r:embed="rId8">
                                       <a:extLst>
                                         <a:ext uri="{28A0092B-C50C-407E-A947-70E740481C1C}">
                                           <a14:useLocalDpi xmlns:a14="http://schemas.microsoft.com/office/drawing/2010/main" val="0"/>
@@ -2878,6 +2929,7 @@
         <w:rPr>
           <w:noProof/>
         </w:rPr>
+        <w:lastRenderedPageBreak/>
         <mc:AlternateContent>
           <mc:Choice Requires="wps">
             <w:drawing>
@@ -3045,7 +3097,7 @@
                                     </pic:cNvPicPr>
                                   </pic:nvPicPr>
                                   <pic:blipFill>
-                                    <a:blip r:embed="rId7">
+                                    <a:blip r:embed="rId8">
                                       <a:extLst>
                                         <a:ext uri="{28A0092B-C50C-407E-A947-70E740481C1C}">
                                           <a14:useLocalDpi xmlns:a14="http://schemas.microsoft.com/office/drawing/2010/main" val="0"/>
@@ -3353,7 +3405,18 @@
         <w:t xml:space="preserve">  </w:t>
       </w:r>
       <w:r>
-        <w:t xml:space="preserve">                Teaching and Support Personnel </w:t>
+        <w:t xml:space="preserve">                </w:t>
+      </w:r>
+    </w:p>
+    <w:p>
+      <w:pPr>
+        <w:jc w:val="both"/>
+      </w:pPr>
+      <w:r>
+        <w:t xml:space="preserve">   </w:t>
+      </w:r>
+      <w:r>
+        <w:t xml:space="preserve">Teaching and Support Personnel </w:t>
       </w:r>
     </w:p>
     <w:p>
@@ -4962,8 +5025,15 @@
         <w:pStyle w:val="Heading2"/>
       </w:pPr>
       <w:r>
-        <w:lastRenderedPageBreak/>
-        <w:t xml:space="preserve"> Key persons:</w:t>
+        <w:t xml:space="preserve"> </w:t>
+      </w:r>
+    </w:p>
+    <w:p>
+      <w:pPr>
+        <w:pStyle w:val="Heading2"/>
+      </w:pPr>
+      <w:r>
+        <w:t>Key persons:</w:t>
       </w:r>
     </w:p>
     <w:p>
@@ -5069,11 +5139,6 @@
     </w:p>
     <w:p>
       <w:pPr>
-        <w:jc w:val="both"/>
-      </w:pPr>
-    </w:p>
-    <w:p>
-      <w:pPr>
         <w:tabs>
           <w:tab w:val="right" w:pos="9360"/>
         </w:tabs>
@@ -5102,16 +5167,8 @@
         <w:jc w:val="both"/>
       </w:pPr>
       <w:r>
-        <w:t xml:space="preserve">              // Stubbed (e.g 2013 – 2014)</w:t>
-      </w:r>
-    </w:p>
-    <w:p>
-      <w:pPr>
-        <w:tabs>
-          <w:tab w:val="right" w:pos="9360"/>
-        </w:tabs>
-        <w:jc w:val="both"/>
-      </w:pPr>
+        <w:t xml:space="preserve">              </w:t>
+      </w:r>
       <w:r>
         <w:tab/>
       </w:r>
@@ -5147,6 +5204,7 @@
         <w:jc w:val="both"/>
       </w:pPr>
       <w:r>
+        <w:lastRenderedPageBreak/>
         <w:t>Environment</w:t>
       </w:r>
     </w:p>
@@ -5197,20 +5255,13 @@
         <w:t xml:space="preserve">These problems are usually expressed in their specific forms by the students in DBTC. The teachers are mentioned first because of the complaints of students ranging from incompetence, under qualification, abstentious attitude, lack of general interest, and the lack of full time teachers. Second is the Environment since most students complain that the geographical location of the school is not really accessible seeing as you need to go deep in a subdivision to get there. The policies are mentioned because students attribute the rigorousness of the school to be a hindrance to their education such as clearance signing. Also they can’t enroll in a course that isn’t offered by the school. The school also has problems with its facilities regarding the age of the machines that the students use. Student Factors are also considered such as subject availability, since courses are not always open the next semester, they tend to transfer due to that.  </w:t>
       </w:r>
     </w:p>
+    <w:p/>
     <w:p>
       <w:pPr>
         <w:pStyle w:val="Heading2"/>
         <w:jc w:val="both"/>
       </w:pPr>
-    </w:p>
-    <w:p/>
-    <w:p>
-      <w:pPr>
-        <w:pStyle w:val="Heading2"/>
-        <w:jc w:val="both"/>
-      </w:pPr>
-      <w:r>
-        <w:lastRenderedPageBreak/>
+      <w:r>
         <w:t>Current Solutions Employed:</w:t>
       </w:r>
     </w:p>
@@ -5319,7 +5370,11 @@
         <w:t xml:space="preserve">requisite for these students to proceed to the next level. With the population currently low, the faculty has no choice but to open a underpopulated subject for the sake of the students. The student part is that failing these subjects means repeating a year due to the fact the subject is not open for </w:t>
       </w:r>
       <w:r>
-        <w:t xml:space="preserve">enrolment due to the population </w:t>
+        <w:t xml:space="preserve">enrolment due to the </w:t>
+      </w:r>
+      <w:r>
+        <w:lastRenderedPageBreak/>
+        <w:t xml:space="preserve">population </w:t>
       </w:r>
       <w:r>
         <w:t xml:space="preserve">count. Even then enrolment of these subjects might mean being under a Part time Faculty member which means training might not be that </w:t>
@@ -5327,6 +5382,11 @@
       <w:r>
         <w:t>responsive.</w:t>
       </w:r>
+    </w:p>
+    <w:p>
+      <w:pPr>
+        <w:jc w:val="both"/>
+      </w:pPr>
     </w:p>
     <w:p>
       <w:pPr>
@@ -5396,7 +5456,6 @@
           <w:sz w:val="40"/>
           <w:szCs w:val="40"/>
         </w:rPr>
-        <w:lastRenderedPageBreak/>
         <w:t>1.2 Feasibility Analysis</w:t>
       </w:r>
       <w:r>
@@ -5528,20 +5587,13 @@
         <w:pStyle w:val="Heading2"/>
       </w:pPr>
       <w:r>
+        <w:lastRenderedPageBreak/>
         <w:t>User Requirements:</w:t>
       </w:r>
     </w:p>
-    <w:p>
-      <w:pPr>
-        <w:pStyle w:val="Heading2"/>
-        <w:rPr>
-          <w:rFonts w:asciiTheme="minorHAnsi" w:eastAsiaTheme="minorHAnsi" w:hAnsiTheme="minorHAnsi" w:cstheme="minorBidi"/>
-          <w:color w:val="auto"/>
-          <w:sz w:val="22"/>
-          <w:szCs w:val="22"/>
-        </w:rPr>
-      </w:pPr>
-    </w:p>
+    <w:p/>
+    <w:p/>
+    <w:p/>
     <w:p>
       <w:pPr>
         <w:pStyle w:val="Heading2"/>
@@ -5614,10 +5666,7 @@
         <w:t xml:space="preserve"> year BED students in because of the fact that these students are shown how the College Department works, and how the currently enrolled students are doing. </w:t>
       </w:r>
     </w:p>
-    <w:p>
-      <w:bookmarkStart w:id="0" w:name="_GoBack"/>
-      <w:bookmarkEnd w:id="0"/>
-    </w:p>
+    <w:p/>
     <w:p>
       <w:pPr>
         <w:pStyle w:val="Heading2"/>
@@ -5663,7 +5712,6 @@
           <w:sz w:val="26"/>
           <w:szCs w:val="26"/>
         </w:rPr>
-        <w:lastRenderedPageBreak/>
         <w:t>Risks</w:t>
       </w:r>
       <w:r>
@@ -5742,6 +5790,7 @@
         <w:pStyle w:val="Heading2"/>
       </w:pPr>
       <w:r>
+        <w:lastRenderedPageBreak/>
         <w:t>Analytic Goals:</w:t>
       </w:r>
       <w:r>
@@ -5752,18 +5801,22 @@
       <w:pPr>
         <w:jc w:val="both"/>
       </w:pPr>
-      <w:r>
-        <w:t>// Blank for now</w:t>
+    </w:p>
+    <w:p>
+      <w:pPr>
+        <w:jc w:val="both"/>
+      </w:pPr>
+    </w:p>
+    <w:p>
+      <w:pPr>
+        <w:pStyle w:val="Heading2"/>
+      </w:pPr>
+      <w:r>
+        <w:t>Problem Type:</w:t>
       </w:r>
       <w:r>
         <w:t xml:space="preserve"> </w:t>
       </w:r>
-      <w:r>
-        <w:t>(Translate</w:t>
-      </w:r>
-      <w:r>
-        <w:t xml:space="preserve"> the Business Question to an Analytics Goal) </w:t>
-      </w:r>
     </w:p>
     <w:p>
       <w:pPr>
@@ -5775,30 +5828,6 @@
         <w:pStyle w:val="Heading2"/>
       </w:pPr>
       <w:r>
-        <w:t>Problem Type:</w:t>
-      </w:r>
-      <w:r>
-        <w:t xml:space="preserve"> </w:t>
-      </w:r>
-    </w:p>
-    <w:p>
-      <w:pPr>
-        <w:jc w:val="both"/>
-      </w:pPr>
-      <w:r>
-        <w:t>// Stubbed</w:t>
-      </w:r>
-    </w:p>
-    <w:p>
-      <w:pPr>
-        <w:jc w:val="both"/>
-      </w:pPr>
-    </w:p>
-    <w:p>
-      <w:pPr>
-        <w:pStyle w:val="Heading2"/>
-      </w:pPr>
-      <w:r>
         <w:t>Success Criteria:</w:t>
       </w:r>
     </w:p>
@@ -5806,20 +5835,6 @@
       <w:pPr>
         <w:jc w:val="both"/>
       </w:pPr>
-      <w:r>
-        <w:t>Benchmarks for the criteria is the population under year (to be decided).</w:t>
-      </w:r>
-    </w:p>
-    <w:p>
-      <w:pPr>
-        <w:jc w:val="both"/>
-      </w:pPr>
-      <w:r>
-        <w:t xml:space="preserve"> (Model Assessment from Survey Tallying and Documentation of Variables)</w:t>
-      </w:r>
-      <w:r>
-        <w:t xml:space="preserve"> </w:t>
-      </w:r>
     </w:p>
     <w:p>
       <w:pPr>
@@ -5832,17 +5847,6 @@
       </w:pPr>
       <w:r>
         <w:t>1.4 Cost – Benefit Analysis</w:t>
-      </w:r>
-    </w:p>
-    <w:p>
-      <w:pPr>
-        <w:jc w:val="both"/>
-      </w:pPr>
-      <w:r>
-        <w:t>// Blank for now</w:t>
-      </w:r>
-      <w:r>
-        <w:t xml:space="preserve"> (e.g Since there are more students, there would be a higher ROI through the tuition fees)</w:t>
       </w:r>
     </w:p>
     <w:p>
@@ -5853,120 +5857,68 @@
     <w:p/>
     <w:p/>
     <w:p/>
+    <w:p>
+      <w:pPr>
+        <w:pStyle w:val="Heading1"/>
+      </w:pPr>
+      <w:r>
+        <w:t>1.5 Project Plan</w:t>
+      </w:r>
+    </w:p>
+    <w:p>
+      <w:pPr>
+        <w:pStyle w:val="Heading2"/>
+      </w:pPr>
+      <w:r>
+        <w:t>Review Points</w:t>
+      </w:r>
+      <w:r>
+        <w:t xml:space="preserve"> &amp; Iterations</w:t>
+      </w:r>
+      <w:r>
+        <w:t>:</w:t>
+      </w:r>
+    </w:p>
     <w:p/>
-    <w:p/>
-    <w:p>
-      <w:pPr>
-        <w:pStyle w:val="Heading1"/>
-      </w:pPr>
-      <w:r>
-        <w:t>1.5 Project Plan</w:t>
-      </w:r>
-    </w:p>
-    <w:p>
-      <w:pPr>
-        <w:pStyle w:val="Heading2"/>
-      </w:pPr>
-      <w:r>
-        <w:t>Review Points</w:t>
-      </w:r>
-      <w:r>
-        <w:t xml:space="preserve"> &amp; Iterations</w:t>
-      </w:r>
-      <w:r>
-        <w:t>:</w:t>
-      </w:r>
-    </w:p>
-    <w:p/>
-    <w:p>
-      <w:r>
-        <w:t xml:space="preserve">                                </w:t>
-      </w:r>
-      <w:r>
-        <w:t xml:space="preserve"> First Stage: Feb 17, 2016</w:t>
-      </w:r>
-    </w:p>
-    <w:p>
-      <w:pPr>
-        <w:jc w:val="both"/>
-      </w:pPr>
-    </w:p>
-    <w:p>
-      <w:pPr>
-        <w:jc w:val="both"/>
-      </w:pPr>
-      <w:r>
-        <w:t xml:space="preserve">                                 Second Stage: Feb 23, 2016</w:t>
-      </w:r>
-    </w:p>
-    <w:p>
-      <w:pPr>
-        <w:jc w:val="both"/>
-      </w:pPr>
-    </w:p>
-    <w:p>
-      <w:pPr>
-        <w:jc w:val="both"/>
-      </w:pPr>
-      <w:r>
-        <w:t xml:space="preserve">                                 Third Stage: March 2, 2016</w:t>
-      </w:r>
-    </w:p>
-    <w:p>
-      <w:pPr>
-        <w:jc w:val="both"/>
-      </w:pPr>
-    </w:p>
-    <w:p>
-      <w:pPr>
-        <w:jc w:val="both"/>
-      </w:pPr>
-      <w:r>
-        <w:t xml:space="preserve">                                 Fourth Stage: March 9, 2016</w:t>
-      </w:r>
-    </w:p>
-    <w:p>
-      <w:pPr>
-        <w:jc w:val="both"/>
-      </w:pPr>
-    </w:p>
-    <w:p>
-      <w:pPr>
-        <w:jc w:val="both"/>
-      </w:pPr>
-      <w:r>
-        <w:t xml:space="preserve">                                 Fifth Stage: March 19, 2016</w:t>
-      </w:r>
-    </w:p>
-    <w:p>
-      <w:pPr>
-        <w:pStyle w:val="Title"/>
-        <w:jc w:val="both"/>
-      </w:pPr>
-    </w:p>
-    <w:p>
-      <w:pPr>
-        <w:pStyle w:val="Title"/>
-        <w:jc w:val="both"/>
-      </w:pPr>
-    </w:p>
-    <w:p>
-      <w:pPr>
-        <w:pStyle w:val="Title"/>
-        <w:jc w:val="both"/>
-      </w:pPr>
-    </w:p>
-    <w:p>
-      <w:pPr>
-        <w:pStyle w:val="Title"/>
-        <w:jc w:val="both"/>
-      </w:pPr>
-    </w:p>
-    <w:p>
-      <w:pPr>
-        <w:pStyle w:val="Title"/>
-        <w:jc w:val="both"/>
-      </w:pPr>
+    <w:p>
+      <w:pPr>
+        <w:jc w:val="both"/>
+      </w:pPr>
+      <w:r>
+        <w:t>First Stage: Feb 17, 2016</w:t>
+      </w:r>
+    </w:p>
+    <w:p>
+      <w:pPr>
+        <w:jc w:val="both"/>
+      </w:pPr>
+      <w:r>
+        <w:t>Second Stage: Feb 23, 2016</w:t>
+      </w:r>
+    </w:p>
+    <w:p>
+      <w:pPr>
+        <w:jc w:val="both"/>
+      </w:pPr>
+      <w:r>
+        <w:t>Third Stage: March 2, 2016</w:t>
+      </w:r>
+    </w:p>
+    <w:p>
+      <w:pPr>
+        <w:jc w:val="both"/>
+      </w:pPr>
+      <w:r>
+        <w:t>Fourth Stage: March 9, 2016</w:t>
+      </w:r>
+    </w:p>
+    <w:p>
+      <w:pPr>
+        <w:jc w:val="both"/>
+      </w:pPr>
+      <w:r>
+        <w:t>Fifth Stage: March 19, 2016</w:t>
+      </w:r>
     </w:p>
     <w:p>
       <w:pPr>

</xml_diff>

<commit_message>
Corrected Title from negative to positive
</commit_message>
<xml_diff>
--- a/Business Analytics rev 1.7.docx
+++ b/Business Analytics rev 1.7.docx
@@ -26,8 +26,6 @@
         </w:rPr>
         <w:t xml:space="preserve">Pleasant Homes Subdivision </w:t>
       </w:r>
-      <w:bookmarkStart w:id="0" w:name="_GoBack"/>
-      <w:bookmarkEnd w:id="0"/>
       <w:r>
         <w:rPr>
           <w:sz w:val="28"/>
@@ -64,7 +62,15 @@
         <w:jc w:val="center"/>
       </w:pPr>
       <w:r>
-        <w:t>Study on the Decreasing Population of DBTC College Cebu</w:t>
+        <w:t>“</w:t>
+      </w:r>
+      <w:bookmarkStart w:id="0" w:name="_GoBack"/>
+      <w:bookmarkEnd w:id="0"/>
+      <w:r>
+        <w:t>DBTC –Cebu: Approaches to Increasing Population</w:t>
+      </w:r>
+      <w:r>
+        <w:t>”</w:t>
       </w:r>
     </w:p>
     <w:p/>

</xml_diff>

<commit_message>
Changed heading font to black and made bold
</commit_message>
<xml_diff>
--- a/Business Analytics rev 1.7.docx
+++ b/Business Analytics rev 1.7.docx
@@ -64,8 +64,6 @@
       <w:r>
         <w:t>“</w:t>
       </w:r>
-      <w:bookmarkStart w:id="0" w:name="_GoBack"/>
-      <w:bookmarkEnd w:id="0"/>
       <w:r>
         <w:t>DBTC –Cebu: Approaches to Increasing Population</w:t>
       </w:r>
@@ -83,10 +81,7 @@
         <w:jc w:val="center"/>
       </w:pPr>
       <w:r>
-        <w:t xml:space="preserve">Group </w:t>
-      </w:r>
-      <w:r>
-        <w:t>Members:</w:t>
+        <w:t>Group Members:</w:t>
       </w:r>
     </w:p>
     <w:p>
@@ -174,9 +169,22 @@
     <w:p>
       <w:pPr>
         <w:pStyle w:val="Heading1"/>
-      </w:pPr>
-      <w:r>
-        <w:t>Rationale of the Study:</w:t>
+        <w:rPr>
+          <w:color w:val="auto"/>
+        </w:rPr>
+      </w:pPr>
+      <w:r>
+        <w:rPr>
+          <w:b/>
+          <w:color w:val="auto"/>
+        </w:rPr>
+        <w:t>Rationale of the Study</w:t>
+      </w:r>
+      <w:r>
+        <w:rPr>
+          <w:color w:val="auto"/>
+        </w:rPr>
+        <w:t>:</w:t>
       </w:r>
     </w:p>
     <w:p/>
@@ -207,9 +215,29 @@
         <w:jc w:val="both"/>
       </w:pPr>
       <w:r>
-        <w:t>1.1 Busi</w:t>
-      </w:r>
-      <w:r>
+        <w:rPr>
+          <w:rStyle w:val="Heading1Char"/>
+          <w:color w:val="auto"/>
+        </w:rPr>
+        <w:t>1.1</w:t>
+      </w:r>
+      <w:r>
+        <w:t xml:space="preserve"> </w:t>
+      </w:r>
+      <w:r>
+        <w:rPr>
+          <w:rStyle w:val="Heading1Char"/>
+          <w:b/>
+          <w:color w:val="auto"/>
+        </w:rPr>
+        <w:t>Busi</w:t>
+      </w:r>
+      <w:r>
+        <w:rPr>
+          <w:rStyle w:val="Heading1Char"/>
+          <w:b/>
+          <w:color w:val="auto"/>
+        </w:rPr>
         <w:t>ness Objectives:</w:t>
       </w:r>
     </w:p>
@@ -235,7 +263,7 @@
         <mc:AlternateContent>
           <mc:Choice Requires="wps">
             <w:drawing>
-              <wp:anchor distT="0" distB="0" distL="114300" distR="114300" simplePos="0" relativeHeight="251659264" behindDoc="0" locked="0" layoutInCell="1" allowOverlap="1" wp14:anchorId="70D8B954" wp14:editId="454AACEC">
+              <wp:anchor distT="0" distB="0" distL="114300" distR="114300" simplePos="0" relativeHeight="251659264" behindDoc="0" locked="0" layoutInCell="1" allowOverlap="1" wp14:anchorId="5C6A05FE" wp14:editId="6A74C5AD">
                 <wp:simplePos x="0" y="0"/>
                 <wp:positionH relativeFrom="column">
                   <wp:posOffset>2619375</wp:posOffset>
@@ -346,7 +374,7 @@
         <mc:AlternateContent>
           <mc:Choice Requires="wps">
             <w:drawing>
-              <wp:anchor distT="0" distB="0" distL="114300" distR="114300" simplePos="0" relativeHeight="251670528" behindDoc="0" locked="0" layoutInCell="1" allowOverlap="1" wp14:anchorId="5CD8B8AB" wp14:editId="01315749">
+              <wp:anchor distT="0" distB="0" distL="114300" distR="114300" simplePos="0" relativeHeight="251670528" behindDoc="0" locked="0" layoutInCell="1" allowOverlap="1" wp14:anchorId="1CD066F9" wp14:editId="020B323B">
                 <wp:simplePos x="0" y="0"/>
                 <wp:positionH relativeFrom="column">
                   <wp:posOffset>362140</wp:posOffset>
@@ -415,7 +443,7 @@
         <mc:AlternateContent>
           <mc:Choice Requires="wps">
             <w:drawing>
-              <wp:anchor distT="0" distB="0" distL="114300" distR="114300" simplePos="0" relativeHeight="251672576" behindDoc="0" locked="0" layoutInCell="1" allowOverlap="1" wp14:anchorId="5CEE32DB" wp14:editId="3921E343">
+              <wp:anchor distT="0" distB="0" distL="114300" distR="114300" simplePos="0" relativeHeight="251672576" behindDoc="0" locked="0" layoutInCell="1" allowOverlap="1" wp14:anchorId="0292B7C3" wp14:editId="51A05B67">
                 <wp:simplePos x="0" y="0"/>
                 <wp:positionH relativeFrom="column">
                   <wp:posOffset>1792586</wp:posOffset>
@@ -481,7 +509,7 @@
         <mc:AlternateContent>
           <mc:Choice Requires="wps">
             <w:drawing>
-              <wp:anchor distT="0" distB="0" distL="114300" distR="114300" simplePos="0" relativeHeight="251676672" behindDoc="0" locked="0" layoutInCell="1" allowOverlap="1" wp14:anchorId="64184F43" wp14:editId="13A5B9F3">
+              <wp:anchor distT="0" distB="0" distL="114300" distR="114300" simplePos="0" relativeHeight="251676672" behindDoc="0" locked="0" layoutInCell="1" allowOverlap="1" wp14:anchorId="0FDF6BA9" wp14:editId="0931FE27">
                 <wp:simplePos x="0" y="0"/>
                 <wp:positionH relativeFrom="column">
                   <wp:posOffset>4658479</wp:posOffset>
@@ -550,7 +578,7 @@
         <mc:AlternateContent>
           <mc:Choice Requires="wps">
             <w:drawing>
-              <wp:anchor distT="0" distB="0" distL="114300" distR="114300" simplePos="0" relativeHeight="251680768" behindDoc="0" locked="0" layoutInCell="1" allowOverlap="1" wp14:anchorId="57DB5560" wp14:editId="14672343">
+              <wp:anchor distT="0" distB="0" distL="114300" distR="114300" simplePos="0" relativeHeight="251680768" behindDoc="0" locked="0" layoutInCell="1" allowOverlap="1" wp14:anchorId="5DEFC3C8" wp14:editId="5236B08A">
                 <wp:simplePos x="0" y="0"/>
                 <wp:positionH relativeFrom="column">
                   <wp:posOffset>3159659</wp:posOffset>
@@ -619,7 +647,7 @@
         <mc:AlternateContent>
           <mc:Choice Requires="wps">
             <w:drawing>
-              <wp:anchor distT="0" distB="0" distL="114300" distR="114300" simplePos="0" relativeHeight="251674624" behindDoc="0" locked="0" layoutInCell="1" allowOverlap="1" wp14:anchorId="53C07D95" wp14:editId="1A9E9878">
+              <wp:anchor distT="0" distB="0" distL="114300" distR="114300" simplePos="0" relativeHeight="251674624" behindDoc="0" locked="0" layoutInCell="1" allowOverlap="1" wp14:anchorId="171F72A8" wp14:editId="2C7E4650">
                 <wp:simplePos x="0" y="0"/>
                 <wp:positionH relativeFrom="column">
                   <wp:posOffset>3164187</wp:posOffset>
@@ -688,7 +716,7 @@
         <mc:AlternateContent>
           <mc:Choice Requires="wps">
             <w:drawing>
-              <wp:anchor distT="0" distB="0" distL="114300" distR="114300" simplePos="0" relativeHeight="251679744" behindDoc="0" locked="0" layoutInCell="1" allowOverlap="1" wp14:anchorId="514BF72E" wp14:editId="6A567367">
+              <wp:anchor distT="0" distB="0" distL="114300" distR="114300" simplePos="0" relativeHeight="251679744" behindDoc="0" locked="0" layoutInCell="1" allowOverlap="1" wp14:anchorId="035C3625" wp14:editId="0395DD12">
                 <wp:simplePos x="0" y="0"/>
                 <wp:positionH relativeFrom="column">
                   <wp:posOffset>361950</wp:posOffset>
@@ -757,7 +785,7 @@
         <mc:AlternateContent>
           <mc:Choice Requires="wps">
             <w:drawing>
-              <wp:anchor distT="0" distB="0" distL="114300" distR="114300" simplePos="0" relativeHeight="251678720" behindDoc="0" locked="0" layoutInCell="1" allowOverlap="1" wp14:anchorId="11963281" wp14:editId="4A1C2A8C">
+              <wp:anchor distT="0" distB="0" distL="114300" distR="114300" simplePos="0" relativeHeight="251678720" behindDoc="0" locked="0" layoutInCell="1" allowOverlap="1" wp14:anchorId="274EB4C9" wp14:editId="117A542C">
                 <wp:simplePos x="0" y="0"/>
                 <wp:positionH relativeFrom="column">
                   <wp:posOffset>5991225</wp:posOffset>
@@ -828,7 +856,7 @@
         <mc:AlternateContent>
           <mc:Choice Requires="wps">
             <w:drawing>
-              <wp:anchor distT="0" distB="0" distL="114300" distR="114300" simplePos="0" relativeHeight="251669504" behindDoc="0" locked="0" layoutInCell="1" allowOverlap="1" wp14:anchorId="61D29B0A" wp14:editId="6792CAB6">
+              <wp:anchor distT="0" distB="0" distL="114300" distR="114300" simplePos="0" relativeHeight="251669504" behindDoc="0" locked="0" layoutInCell="1" allowOverlap="1" wp14:anchorId="1CFBC499" wp14:editId="01B1E64C">
                 <wp:simplePos x="0" y="0"/>
                 <wp:positionH relativeFrom="column">
                   <wp:posOffset>5410200</wp:posOffset>
@@ -950,7 +978,7 @@
         <mc:AlternateContent>
           <mc:Choice Requires="wps">
             <w:drawing>
-              <wp:anchor distT="0" distB="0" distL="114300" distR="114300" simplePos="0" relativeHeight="251667456" behindDoc="0" locked="0" layoutInCell="1" allowOverlap="1" wp14:anchorId="0577A088" wp14:editId="595630E9">
+              <wp:anchor distT="0" distB="0" distL="114300" distR="114300" simplePos="0" relativeHeight="251667456" behindDoc="0" locked="0" layoutInCell="1" allowOverlap="1" wp14:anchorId="20DC9461" wp14:editId="49350B81">
                 <wp:simplePos x="0" y="0"/>
                 <wp:positionH relativeFrom="column">
                   <wp:posOffset>-219075</wp:posOffset>
@@ -1056,7 +1084,7 @@
         <mc:AlternateContent>
           <mc:Choice Requires="wps">
             <w:drawing>
-              <wp:anchor distT="0" distB="0" distL="114300" distR="114300" simplePos="0" relativeHeight="251665408" behindDoc="0" locked="0" layoutInCell="1" allowOverlap="1" wp14:anchorId="5A9F3AA0" wp14:editId="2999001E">
+              <wp:anchor distT="0" distB="0" distL="114300" distR="114300" simplePos="0" relativeHeight="251665408" behindDoc="0" locked="0" layoutInCell="1" allowOverlap="1" wp14:anchorId="13074289" wp14:editId="1890401D">
                 <wp:simplePos x="0" y="0"/>
                 <wp:positionH relativeFrom="column">
                   <wp:posOffset>1143000</wp:posOffset>
@@ -1162,7 +1190,7 @@
         <mc:AlternateContent>
           <mc:Choice Requires="wps">
             <w:drawing>
-              <wp:anchor distT="0" distB="0" distL="114300" distR="114300" simplePos="0" relativeHeight="251663360" behindDoc="0" locked="0" layoutInCell="1" allowOverlap="1" wp14:anchorId="6DA63944" wp14:editId="1CEFD2A7">
+              <wp:anchor distT="0" distB="0" distL="114300" distR="114300" simplePos="0" relativeHeight="251663360" behindDoc="0" locked="0" layoutInCell="1" allowOverlap="1" wp14:anchorId="70F850CE" wp14:editId="0140D87D">
                 <wp:simplePos x="0" y="0"/>
                 <wp:positionH relativeFrom="column">
                   <wp:posOffset>4057650</wp:posOffset>
@@ -1268,7 +1296,7 @@
         <mc:AlternateContent>
           <mc:Choice Requires="wps">
             <w:drawing>
-              <wp:anchor distT="0" distB="0" distL="114300" distR="114300" simplePos="0" relativeHeight="251661312" behindDoc="0" locked="0" layoutInCell="1" allowOverlap="1" wp14:anchorId="37710857" wp14:editId="0659C9E0">
+              <wp:anchor distT="0" distB="0" distL="114300" distR="114300" simplePos="0" relativeHeight="251661312" behindDoc="0" locked="0" layoutInCell="1" allowOverlap="1" wp14:anchorId="2FBDEB62" wp14:editId="23FBDC61">
                 <wp:simplePos x="0" y="0"/>
                 <wp:positionH relativeFrom="column">
                   <wp:posOffset>2600325</wp:posOffset>
@@ -1391,7 +1419,53 @@
       <w:r>
         <w:t xml:space="preserve">                  </w:t>
       </w:r>
-      <w:r>
+    </w:p>
+    <w:p>
+      <w:pPr>
+        <w:jc w:val="both"/>
+      </w:pPr>
+    </w:p>
+    <w:p>
+      <w:pPr>
+        <w:jc w:val="both"/>
+      </w:pPr>
+    </w:p>
+    <w:p>
+      <w:pPr>
+        <w:jc w:val="both"/>
+      </w:pPr>
+    </w:p>
+    <w:p>
+      <w:pPr>
+        <w:jc w:val="both"/>
+      </w:pPr>
+    </w:p>
+    <w:p>
+      <w:pPr>
+        <w:jc w:val="both"/>
+      </w:pPr>
+    </w:p>
+    <w:p>
+      <w:pPr>
+        <w:jc w:val="both"/>
+      </w:pPr>
+    </w:p>
+    <w:p>
+      <w:pPr>
+        <w:jc w:val="both"/>
+      </w:pPr>
+    </w:p>
+    <w:p>
+      <w:pPr>
+        <w:jc w:val="both"/>
+      </w:pPr>
+    </w:p>
+    <w:p>
+      <w:pPr>
+        <w:jc w:val="both"/>
+      </w:pPr>
+      <w:r>
+        <w:lastRenderedPageBreak/>
         <w:t>The Education and Training Center:</w:t>
       </w:r>
     </w:p>
@@ -1406,7 +1480,7 @@
         <mc:AlternateContent>
           <mc:Choice Requires="wps">
             <w:drawing>
-              <wp:anchor distT="0" distB="0" distL="114300" distR="114300" simplePos="0" relativeHeight="251684864" behindDoc="0" locked="0" layoutInCell="1" allowOverlap="1" wp14:anchorId="3DA248CD" wp14:editId="15CFC3AE">
+              <wp:anchor distT="0" distB="0" distL="114300" distR="114300" simplePos="0" relativeHeight="251684864" behindDoc="0" locked="0" layoutInCell="1" allowOverlap="1" wp14:anchorId="1042490C" wp14:editId="59F91E59">
                 <wp:simplePos x="0" y="0"/>
                 <wp:positionH relativeFrom="column">
                   <wp:posOffset>2572603</wp:posOffset>
@@ -1517,7 +1591,7 @@
         <mc:AlternateContent>
           <mc:Choice Requires="wps">
             <w:drawing>
-              <wp:anchor distT="0" distB="0" distL="114300" distR="114300" simplePos="0" relativeHeight="251699200" behindDoc="0" locked="0" layoutInCell="1" allowOverlap="1" wp14:anchorId="1E424AB4" wp14:editId="70389562">
+              <wp:anchor distT="0" distB="0" distL="114300" distR="114300" simplePos="0" relativeHeight="251699200" behindDoc="0" locked="0" layoutInCell="1" allowOverlap="1" wp14:anchorId="450E1B61" wp14:editId="493D2EB5">
                 <wp:simplePos x="0" y="0"/>
                 <wp:positionH relativeFrom="column">
                   <wp:posOffset>3165231</wp:posOffset>
@@ -1586,7 +1660,7 @@
         <mc:AlternateContent>
           <mc:Choice Requires="wps">
             <w:drawing>
-              <wp:anchor distT="0" distB="0" distL="114300" distR="114300" simplePos="0" relativeHeight="251688960" behindDoc="0" locked="0" layoutInCell="1" allowOverlap="1" wp14:anchorId="45C7C112" wp14:editId="1B469BBE">
+              <wp:anchor distT="0" distB="0" distL="114300" distR="114300" simplePos="0" relativeHeight="251688960" behindDoc="0" locked="0" layoutInCell="1" allowOverlap="1" wp14:anchorId="4B35A0C2" wp14:editId="6365057F">
                 <wp:simplePos x="0" y="0"/>
                 <wp:positionH relativeFrom="column">
                   <wp:posOffset>3993979</wp:posOffset>
@@ -1642,7 +1716,7 @@
                                 <w:noProof/>
                               </w:rPr>
                               <w:drawing>
-                                <wp:inline distT="0" distB="0" distL="0" distR="0" wp14:anchorId="655C7B65" wp14:editId="27F6BD5D">
+                                <wp:inline distT="0" distB="0" distL="0" distR="0" wp14:anchorId="60A08DC8" wp14:editId="0A6C220D">
                                   <wp:extent cx="956945" cy="246265"/>
                                   <wp:effectExtent l="0" t="0" r="0" b="1905"/>
                                   <wp:docPr id="26" name="Picture 26"/>
@@ -1806,7 +1880,7 @@
         <mc:AlternateContent>
           <mc:Choice Requires="wps">
             <w:drawing>
-              <wp:anchor distT="0" distB="0" distL="114300" distR="114300" simplePos="0" relativeHeight="251702272" behindDoc="0" locked="0" layoutInCell="1" allowOverlap="1" wp14:anchorId="19E4B4BF" wp14:editId="75F6B62F">
+              <wp:anchor distT="0" distB="0" distL="114300" distR="114300" simplePos="0" relativeHeight="251702272" behindDoc="0" locked="0" layoutInCell="1" allowOverlap="1" wp14:anchorId="3590BCDE" wp14:editId="0CAA616D">
                 <wp:simplePos x="0" y="0"/>
                 <wp:positionH relativeFrom="column">
                   <wp:posOffset>3169368</wp:posOffset>
@@ -1880,7 +1954,7 @@
         <mc:AlternateContent>
           <mc:Choice Requires="wps">
             <w:drawing>
-              <wp:anchor distT="0" distB="0" distL="114300" distR="114300" simplePos="0" relativeHeight="251704320" behindDoc="0" locked="0" layoutInCell="1" allowOverlap="1" wp14:anchorId="47ED2AFA" wp14:editId="70969820">
+              <wp:anchor distT="0" distB="0" distL="114300" distR="114300" simplePos="0" relativeHeight="251704320" behindDoc="0" locked="0" layoutInCell="1" allowOverlap="1" wp14:anchorId="7F683EBA" wp14:editId="5D3B653F">
                 <wp:simplePos x="0" y="0"/>
                 <wp:positionH relativeFrom="column">
                   <wp:posOffset>3169842</wp:posOffset>
@@ -1949,7 +2023,7 @@
         <mc:AlternateContent>
           <mc:Choice Requires="wps">
             <w:drawing>
-              <wp:anchor distT="0" distB="0" distL="114300" distR="114300" simplePos="0" relativeHeight="251700224" behindDoc="0" locked="0" layoutInCell="1" allowOverlap="1" wp14:anchorId="5C5705A0" wp14:editId="117FAAA9">
+              <wp:anchor distT="0" distB="0" distL="114300" distR="114300" simplePos="0" relativeHeight="251700224" behindDoc="0" locked="0" layoutInCell="1" allowOverlap="1" wp14:anchorId="4AA80F82" wp14:editId="2C67BE1A">
                 <wp:simplePos x="0" y="0"/>
                 <wp:positionH relativeFrom="column">
                   <wp:posOffset>2573561</wp:posOffset>
@@ -2018,7 +2092,7 @@
         <mc:AlternateContent>
           <mc:Choice Requires="wps">
             <w:drawing>
-              <wp:anchor distT="0" distB="0" distL="114300" distR="114300" simplePos="0" relativeHeight="251691008" behindDoc="0" locked="0" layoutInCell="1" allowOverlap="1" wp14:anchorId="69C2DF92" wp14:editId="7407DD7F">
+              <wp:anchor distT="0" distB="0" distL="114300" distR="114300" simplePos="0" relativeHeight="251691008" behindDoc="0" locked="0" layoutInCell="1" allowOverlap="1" wp14:anchorId="22F4B70D" wp14:editId="211F2BC4">
                 <wp:simplePos x="0" y="0"/>
                 <wp:positionH relativeFrom="column">
                   <wp:posOffset>177667</wp:posOffset>
@@ -2127,7 +2201,7 @@
         <mc:AlternateContent>
           <mc:Choice Requires="wps">
             <w:drawing>
-              <wp:anchor distT="0" distB="0" distL="114300" distR="114300" simplePos="0" relativeHeight="251686912" behindDoc="0" locked="0" layoutInCell="1" allowOverlap="1" wp14:anchorId="6CC93BD5" wp14:editId="7F094D64">
+              <wp:anchor distT="0" distB="0" distL="114300" distR="114300" simplePos="0" relativeHeight="251686912" behindDoc="0" locked="0" layoutInCell="1" allowOverlap="1" wp14:anchorId="43DEC0F7" wp14:editId="539D9780">
                 <wp:simplePos x="0" y="0"/>
                 <wp:positionH relativeFrom="column">
                   <wp:posOffset>3993818</wp:posOffset>
@@ -2183,7 +2257,7 @@
                                 <w:noProof/>
                               </w:rPr>
                               <w:drawing>
-                                <wp:inline distT="0" distB="0" distL="0" distR="0" wp14:anchorId="303CCB34" wp14:editId="274C4C81">
+                                <wp:inline distT="0" distB="0" distL="0" distR="0" wp14:anchorId="716311E1" wp14:editId="00B1D7AF">
                                   <wp:extent cx="956945" cy="246265"/>
                                   <wp:effectExtent l="0" t="0" r="0" b="1905"/>
                                   <wp:docPr id="24" name="Picture 24"/>
@@ -2347,7 +2421,7 @@
         <mc:AlternateContent>
           <mc:Choice Requires="wps">
             <w:drawing>
-              <wp:anchor distT="0" distB="0" distL="114300" distR="114300" simplePos="0" relativeHeight="251682816" behindDoc="0" locked="0" layoutInCell="1" allowOverlap="1" wp14:anchorId="0BBB5F05" wp14:editId="2E38EC7A">
+              <wp:anchor distT="0" distB="0" distL="114300" distR="114300" simplePos="0" relativeHeight="251682816" behindDoc="0" locked="0" layoutInCell="1" allowOverlap="1" wp14:anchorId="5FC9E62F" wp14:editId="5F908D5C">
                 <wp:simplePos x="0" y="0"/>
                 <wp:positionH relativeFrom="column">
                   <wp:posOffset>3999372</wp:posOffset>
@@ -2403,7 +2477,7 @@
                                 <w:noProof/>
                               </w:rPr>
                               <w:drawing>
-                                <wp:inline distT="0" distB="0" distL="0" distR="0" wp14:anchorId="08BA9D52" wp14:editId="7A320A75">
+                                <wp:inline distT="0" distB="0" distL="0" distR="0" wp14:anchorId="41ABFA43" wp14:editId="7DACC430">
                                   <wp:extent cx="956945" cy="246265"/>
                                   <wp:effectExtent l="0" t="0" r="0" b="1905"/>
                                   <wp:docPr id="31" name="Picture 31"/>
@@ -2567,7 +2641,7 @@
         <mc:AlternateContent>
           <mc:Choice Requires="wps">
             <w:drawing>
-              <wp:anchor distT="0" distB="0" distL="114300" distR="114300" simplePos="0" relativeHeight="251706368" behindDoc="0" locked="0" layoutInCell="1" allowOverlap="1" wp14:anchorId="58D4DDDC" wp14:editId="79501D15">
+              <wp:anchor distT="0" distB="0" distL="114300" distR="114300" simplePos="0" relativeHeight="251706368" behindDoc="0" locked="0" layoutInCell="1" allowOverlap="1" wp14:anchorId="478BFF07" wp14:editId="60C38C01">
                 <wp:simplePos x="0" y="0"/>
                 <wp:positionH relativeFrom="column">
                   <wp:posOffset>3181780</wp:posOffset>
@@ -2646,7 +2720,7 @@
         <mc:AlternateContent>
           <mc:Choice Requires="wps">
             <w:drawing>
-              <wp:anchor distT="0" distB="0" distL="114300" distR="114300" simplePos="0" relativeHeight="251708416" behindDoc="0" locked="0" layoutInCell="1" allowOverlap="1" wp14:anchorId="7BD58113" wp14:editId="48C5A0E6">
+              <wp:anchor distT="0" distB="0" distL="114300" distR="114300" simplePos="0" relativeHeight="251708416" behindDoc="0" locked="0" layoutInCell="1" allowOverlap="1" wp14:anchorId="48DEE1BF" wp14:editId="29873EFE">
                 <wp:simplePos x="0" y="0"/>
                 <wp:positionH relativeFrom="column">
                   <wp:posOffset>3177643</wp:posOffset>
@@ -2715,7 +2789,7 @@
         <mc:AlternateContent>
           <mc:Choice Requires="wps">
             <w:drawing>
-              <wp:anchor distT="0" distB="0" distL="114300" distR="114300" simplePos="0" relativeHeight="251693056" behindDoc="0" locked="0" layoutInCell="1" allowOverlap="1" wp14:anchorId="60BA8014" wp14:editId="6DD06803">
+              <wp:anchor distT="0" distB="0" distL="114300" distR="114300" simplePos="0" relativeHeight="251693056" behindDoc="0" locked="0" layoutInCell="1" allowOverlap="1" wp14:anchorId="4488719C" wp14:editId="417B579F">
                 <wp:simplePos x="0" y="0"/>
                 <wp:positionH relativeFrom="column">
                   <wp:posOffset>3759598</wp:posOffset>
@@ -2771,7 +2845,7 @@
                                 <w:noProof/>
                               </w:rPr>
                               <w:drawing>
-                                <wp:inline distT="0" distB="0" distL="0" distR="0" wp14:anchorId="1D90B5D7" wp14:editId="539CB306">
+                                <wp:inline distT="0" distB="0" distL="0" distR="0" wp14:anchorId="67EF67A9" wp14:editId="6668B2E8">
                                   <wp:extent cx="956945" cy="246265"/>
                                   <wp:effectExtent l="0" t="0" r="0" b="1905"/>
                                   <wp:docPr id="33" name="Picture 33"/>
@@ -2935,11 +3009,10 @@
         <w:rPr>
           <w:noProof/>
         </w:rPr>
-        <w:lastRenderedPageBreak/>
         <mc:AlternateContent>
           <mc:Choice Requires="wps">
             <w:drawing>
-              <wp:anchor distT="0" distB="0" distL="114300" distR="114300" simplePos="0" relativeHeight="251695104" behindDoc="0" locked="0" layoutInCell="1" allowOverlap="1" wp14:anchorId="17FDC0D1" wp14:editId="7CDAC03A">
+              <wp:anchor distT="0" distB="0" distL="114300" distR="114300" simplePos="0" relativeHeight="251695104" behindDoc="0" locked="0" layoutInCell="1" allowOverlap="1" wp14:anchorId="33DD4275" wp14:editId="4A4B5839">
                 <wp:simplePos x="0" y="0"/>
                 <wp:positionH relativeFrom="margin">
                   <wp:posOffset>3770336</wp:posOffset>
@@ -2995,7 +3068,7 @@
                                 <w:noProof/>
                               </w:rPr>
                               <w:drawing>
-                                <wp:inline distT="0" distB="0" distL="0" distR="0" wp14:anchorId="1219B2EC" wp14:editId="7EF1D402">
+                                <wp:inline distT="0" distB="0" distL="0" distR="0" wp14:anchorId="59A4596D" wp14:editId="1107A110">
                                   <wp:extent cx="956945" cy="246265"/>
                                   <wp:effectExtent l="0" t="0" r="0" b="1905"/>
                                   <wp:docPr id="35" name="Picture 35"/>
@@ -3163,7 +3236,7 @@
         <mc:AlternateContent>
           <mc:Choice Requires="wps">
             <w:drawing>
-              <wp:anchor distT="0" distB="0" distL="114300" distR="114300" simplePos="0" relativeHeight="251710464" behindDoc="0" locked="0" layoutInCell="1" allowOverlap="1" wp14:anchorId="675BDAFD" wp14:editId="49ED1B96">
+              <wp:anchor distT="0" distB="0" distL="114300" distR="114300" simplePos="0" relativeHeight="251710464" behindDoc="0" locked="0" layoutInCell="1" allowOverlap="1" wp14:anchorId="478454C1" wp14:editId="3AB445FB">
                 <wp:simplePos x="0" y="0"/>
                 <wp:positionH relativeFrom="column">
                   <wp:posOffset>3194194</wp:posOffset>
@@ -3237,7 +3310,7 @@
         <mc:AlternateContent>
           <mc:Choice Requires="wps">
             <w:drawing>
-              <wp:anchor distT="0" distB="0" distL="114300" distR="114300" simplePos="0" relativeHeight="251712512" behindDoc="0" locked="0" layoutInCell="1" allowOverlap="1" wp14:anchorId="24D016BF" wp14:editId="5E056817">
+              <wp:anchor distT="0" distB="0" distL="114300" distR="114300" simplePos="0" relativeHeight="251712512" behindDoc="0" locked="0" layoutInCell="1" allowOverlap="1" wp14:anchorId="30ED8E2B" wp14:editId="2473D540">
                 <wp:simplePos x="0" y="0"/>
                 <wp:positionH relativeFrom="column">
                   <wp:posOffset>3191902</wp:posOffset>
@@ -3306,7 +3379,7 @@
         <mc:AlternateContent>
           <mc:Choice Requires="wps">
             <w:drawing>
-              <wp:anchor distT="0" distB="0" distL="114300" distR="114300" simplePos="0" relativeHeight="251697152" behindDoc="0" locked="0" layoutInCell="1" allowOverlap="1" wp14:anchorId="107717DF" wp14:editId="43DB6D80">
+              <wp:anchor distT="0" distB="0" distL="114300" distR="114300" simplePos="0" relativeHeight="251697152" behindDoc="0" locked="0" layoutInCell="1" allowOverlap="1" wp14:anchorId="0AC8B29F" wp14:editId="50794458">
                 <wp:simplePos x="0" y="0"/>
                 <wp:positionH relativeFrom="column">
                   <wp:posOffset>4023369</wp:posOffset>
@@ -3436,7 +3509,7 @@
         <mc:AlternateContent>
           <mc:Choice Requires="wps">
             <w:drawing>
-              <wp:anchor distT="0" distB="0" distL="114300" distR="114300" simplePos="0" relativeHeight="251714560" behindDoc="0" locked="0" layoutInCell="1" allowOverlap="1" wp14:anchorId="68349FA2" wp14:editId="45DCE5CA">
+              <wp:anchor distT="0" distB="0" distL="114300" distR="114300" simplePos="0" relativeHeight="251714560" behindDoc="0" locked="0" layoutInCell="1" allowOverlap="1" wp14:anchorId="573FC1DA" wp14:editId="43FCB8E3">
                 <wp:simplePos x="0" y="0"/>
                 <wp:positionH relativeFrom="column">
                   <wp:posOffset>2543175</wp:posOffset>
@@ -3544,7 +3617,7 @@
         <mc:AlternateContent>
           <mc:Choice Requires="wps">
             <w:drawing>
-              <wp:anchor distT="0" distB="0" distL="114300" distR="114300" simplePos="0" relativeHeight="251718656" behindDoc="0" locked="0" layoutInCell="1" allowOverlap="1" wp14:anchorId="189BBBBD" wp14:editId="297DF789">
+              <wp:anchor distT="0" distB="0" distL="114300" distR="114300" simplePos="0" relativeHeight="251718656" behindDoc="0" locked="0" layoutInCell="1" allowOverlap="1" wp14:anchorId="514DBD7F" wp14:editId="2E6B9398">
                 <wp:simplePos x="0" y="0"/>
                 <wp:positionH relativeFrom="column">
                   <wp:posOffset>3142318</wp:posOffset>
@@ -3621,7 +3694,7 @@
         <mc:AlternateContent>
           <mc:Choice Requires="wps">
             <w:drawing>
-              <wp:anchor distT="0" distB="0" distL="114300" distR="114300" simplePos="0" relativeHeight="251725824" behindDoc="0" locked="0" layoutInCell="1" allowOverlap="1">
+              <wp:anchor distT="0" distB="0" distL="114300" distR="114300" simplePos="0" relativeHeight="251725824" behindDoc="0" locked="0" layoutInCell="1" allowOverlap="1" wp14:anchorId="7009FB9E" wp14:editId="4A06CE97">
                 <wp:simplePos x="0" y="0"/>
                 <wp:positionH relativeFrom="column">
                   <wp:posOffset>3140913</wp:posOffset>
@@ -3687,7 +3760,7 @@
         <mc:AlternateContent>
           <mc:Choice Requires="wps">
             <w:drawing>
-              <wp:anchor distT="0" distB="0" distL="114300" distR="114300" simplePos="0" relativeHeight="251716608" behindDoc="0" locked="0" layoutInCell="1" allowOverlap="1" wp14:anchorId="1F5B93FC" wp14:editId="1748FCD2">
+              <wp:anchor distT="0" distB="0" distL="114300" distR="114300" simplePos="0" relativeHeight="251716608" behindDoc="0" locked="0" layoutInCell="1" allowOverlap="1" wp14:anchorId="023049CE" wp14:editId="118C1A3D">
                 <wp:simplePos x="0" y="0"/>
                 <wp:positionH relativeFrom="column">
                   <wp:posOffset>3532439</wp:posOffset>
@@ -3788,7 +3861,7 @@
         <mc:AlternateContent>
           <mc:Choice Requires="wps">
             <w:drawing>
-              <wp:anchor distT="0" distB="0" distL="114300" distR="114300" simplePos="0" relativeHeight="251742208" behindDoc="0" locked="0" layoutInCell="1" allowOverlap="1" wp14:anchorId="63201A59" wp14:editId="619FAA09">
+              <wp:anchor distT="0" distB="0" distL="114300" distR="114300" simplePos="0" relativeHeight="251742208" behindDoc="0" locked="0" layoutInCell="1" allowOverlap="1" wp14:anchorId="46D744B1" wp14:editId="4B73236D">
                 <wp:simplePos x="0" y="0"/>
                 <wp:positionH relativeFrom="column">
                   <wp:posOffset>2504919</wp:posOffset>
@@ -3857,7 +3930,7 @@
         <mc:AlternateContent>
           <mc:Choice Requires="wps">
             <w:drawing>
-              <wp:anchor distT="0" distB="0" distL="114300" distR="114300" simplePos="0" relativeHeight="251734016" behindDoc="0" locked="0" layoutInCell="1" allowOverlap="1" wp14:anchorId="454B1614" wp14:editId="6C9ACBF0">
+              <wp:anchor distT="0" distB="0" distL="114300" distR="114300" simplePos="0" relativeHeight="251734016" behindDoc="0" locked="0" layoutInCell="1" allowOverlap="1" wp14:anchorId="1B22E05F" wp14:editId="240652D6">
                 <wp:simplePos x="0" y="0"/>
                 <wp:positionH relativeFrom="margin">
                   <wp:posOffset>753490</wp:posOffset>
@@ -3954,7 +4027,7 @@
         <mc:AlternateContent>
           <mc:Choice Requires="wps">
             <w:drawing>
-              <wp:anchor distT="0" distB="0" distL="114300" distR="114300" simplePos="0" relativeHeight="251726848" behindDoc="0" locked="0" layoutInCell="1" allowOverlap="1" wp14:anchorId="098EABC1" wp14:editId="415FBE70">
+              <wp:anchor distT="0" distB="0" distL="114300" distR="114300" simplePos="0" relativeHeight="251726848" behindDoc="0" locked="0" layoutInCell="1" allowOverlap="1" wp14:anchorId="21A4A9AB" wp14:editId="450DDB5D">
                 <wp:simplePos x="0" y="0"/>
                 <wp:positionH relativeFrom="column">
                   <wp:posOffset>3758084</wp:posOffset>
@@ -4022,7 +4095,7 @@
         <mc:AlternateContent>
           <mc:Choice Requires="wps">
             <w:drawing>
-              <wp:anchor distT="0" distB="0" distL="114300" distR="114300" simplePos="0" relativeHeight="251744256" behindDoc="0" locked="0" layoutInCell="1" allowOverlap="1" wp14:anchorId="01E949FB" wp14:editId="6DC7D342">
+              <wp:anchor distT="0" distB="0" distL="114300" distR="114300" simplePos="0" relativeHeight="251744256" behindDoc="0" locked="0" layoutInCell="1" allowOverlap="1" wp14:anchorId="3FA55B3F" wp14:editId="45AA5F45">
                 <wp:simplePos x="0" y="0"/>
                 <wp:positionH relativeFrom="column">
                   <wp:posOffset>2498963</wp:posOffset>
@@ -4091,7 +4164,7 @@
         <mc:AlternateContent>
           <mc:Choice Requires="wps">
             <w:drawing>
-              <wp:anchor distT="0" distB="0" distL="114300" distR="114300" simplePos="0" relativeHeight="251736064" behindDoc="0" locked="0" layoutInCell="1" allowOverlap="1" wp14:anchorId="26008A36" wp14:editId="7DC2EE23">
+              <wp:anchor distT="0" distB="0" distL="114300" distR="114300" simplePos="0" relativeHeight="251736064" behindDoc="0" locked="0" layoutInCell="1" allowOverlap="1" wp14:anchorId="3415BCAC" wp14:editId="40F3EDD2">
                 <wp:simplePos x="0" y="0"/>
                 <wp:positionH relativeFrom="margin">
                   <wp:posOffset>753489</wp:posOffset>
@@ -4188,7 +4261,7 @@
         <mc:AlternateContent>
           <mc:Choice Requires="wps">
             <w:drawing>
-              <wp:anchor distT="0" distB="0" distL="114300" distR="114300" simplePos="0" relativeHeight="251727872" behindDoc="0" locked="0" layoutInCell="1" allowOverlap="1" wp14:anchorId="3A36C195" wp14:editId="61AD372F">
+              <wp:anchor distT="0" distB="0" distL="114300" distR="114300" simplePos="0" relativeHeight="251727872" behindDoc="0" locked="0" layoutInCell="1" allowOverlap="1" wp14:anchorId="68F77B3C" wp14:editId="793FA6DA">
                 <wp:simplePos x="0" y="0"/>
                 <wp:positionH relativeFrom="column">
                   <wp:posOffset>3765941</wp:posOffset>
@@ -4257,7 +4330,7 @@
         <mc:AlternateContent>
           <mc:Choice Requires="wps">
             <w:drawing>
-              <wp:anchor distT="0" distB="0" distL="114300" distR="114300" simplePos="0" relativeHeight="251720704" behindDoc="0" locked="0" layoutInCell="1" allowOverlap="1" wp14:anchorId="4D2AFFE8" wp14:editId="05A84E76">
+              <wp:anchor distT="0" distB="0" distL="114300" distR="114300" simplePos="0" relativeHeight="251720704" behindDoc="0" locked="0" layoutInCell="1" allowOverlap="1" wp14:anchorId="19F0F547" wp14:editId="4BFE76D7">
                 <wp:simplePos x="0" y="0"/>
                 <wp:positionH relativeFrom="margin">
                   <wp:align>right</wp:align>
@@ -4352,6 +4425,11 @@
       <w:pPr>
         <w:jc w:val="both"/>
       </w:pPr>
+    </w:p>
+    <w:p>
+      <w:pPr>
+        <w:jc w:val="both"/>
+      </w:pPr>
       <w:r>
         <w:rPr>
           <w:noProof/>
@@ -4359,7 +4437,7 @@
         <mc:AlternateContent>
           <mc:Choice Requires="wps">
             <w:drawing>
-              <wp:anchor distT="0" distB="0" distL="114300" distR="114300" simplePos="0" relativeHeight="251722752" behindDoc="0" locked="0" layoutInCell="1" allowOverlap="1" wp14:anchorId="7FB8DACE" wp14:editId="71AF1E00">
+              <wp:anchor distT="0" distB="0" distL="114300" distR="114300" simplePos="0" relativeHeight="251722752" behindDoc="0" locked="0" layoutInCell="1" allowOverlap="1" wp14:anchorId="7C21EBF8" wp14:editId="3C668F71">
                 <wp:simplePos x="0" y="0"/>
                 <wp:positionH relativeFrom="margin">
                   <wp:align>right</wp:align>
@@ -4461,7 +4539,7 @@
         <mc:AlternateContent>
           <mc:Choice Requires="wps">
             <w:drawing>
-              <wp:anchor distT="0" distB="0" distL="114300" distR="114300" simplePos="0" relativeHeight="251746304" behindDoc="0" locked="0" layoutInCell="1" allowOverlap="1" wp14:anchorId="1FE5C212" wp14:editId="4C52FD9C">
+              <wp:anchor distT="0" distB="0" distL="114300" distR="114300" simplePos="0" relativeHeight="251746304" behindDoc="0" locked="0" layoutInCell="1" allowOverlap="1" wp14:anchorId="4599AFC0" wp14:editId="33F84074">
                 <wp:simplePos x="0" y="0"/>
                 <wp:positionH relativeFrom="column">
                   <wp:posOffset>2513855</wp:posOffset>
@@ -4530,7 +4608,7 @@
         <mc:AlternateContent>
           <mc:Choice Requires="wps">
             <w:drawing>
-              <wp:anchor distT="0" distB="0" distL="114300" distR="114300" simplePos="0" relativeHeight="251738112" behindDoc="0" locked="0" layoutInCell="1" allowOverlap="1" wp14:anchorId="26D8380B" wp14:editId="4FEAC6D3">
+              <wp:anchor distT="0" distB="0" distL="114300" distR="114300" simplePos="0" relativeHeight="251738112" behindDoc="0" locked="0" layoutInCell="1" allowOverlap="1" wp14:anchorId="55CD649A" wp14:editId="43994635">
                 <wp:simplePos x="0" y="0"/>
                 <wp:positionH relativeFrom="margin">
                   <wp:posOffset>753968</wp:posOffset>
@@ -4627,7 +4705,7 @@
         <mc:AlternateContent>
           <mc:Choice Requires="wps">
             <w:drawing>
-              <wp:anchor distT="0" distB="0" distL="114300" distR="114300" simplePos="0" relativeHeight="251729920" behindDoc="0" locked="0" layoutInCell="1" allowOverlap="1" wp14:anchorId="7CDA7BC5" wp14:editId="64CB1CB7">
+              <wp:anchor distT="0" distB="0" distL="114300" distR="114300" simplePos="0" relativeHeight="251729920" behindDoc="0" locked="0" layoutInCell="1" allowOverlap="1" wp14:anchorId="6A27260F" wp14:editId="7AEC003C">
                 <wp:simplePos x="0" y="0"/>
                 <wp:positionH relativeFrom="column">
                   <wp:posOffset>3752941</wp:posOffset>
@@ -4689,11 +4767,6 @@
           </mc:Fallback>
         </mc:AlternateContent>
       </w:r>
-    </w:p>
-    <w:p>
-      <w:pPr>
-        <w:jc w:val="both"/>
-      </w:pPr>
       <w:r>
         <w:rPr>
           <w:noProof/>
@@ -4701,7 +4774,7 @@
         <mc:AlternateContent>
           <mc:Choice Requires="wps">
             <w:drawing>
-              <wp:anchor distT="0" distB="0" distL="114300" distR="114300" simplePos="0" relativeHeight="251748352" behindDoc="0" locked="0" layoutInCell="1" allowOverlap="1" wp14:anchorId="5F1984E6" wp14:editId="710C6563">
+              <wp:anchor distT="0" distB="0" distL="114300" distR="114300" simplePos="0" relativeHeight="251748352" behindDoc="0" locked="0" layoutInCell="1" allowOverlap="1" wp14:anchorId="3D7960B8" wp14:editId="748042B7">
                 <wp:simplePos x="0" y="0"/>
                 <wp:positionH relativeFrom="column">
                   <wp:posOffset>2504920</wp:posOffset>
@@ -4770,7 +4843,7 @@
         <mc:AlternateContent>
           <mc:Choice Requires="wps">
             <w:drawing>
-              <wp:anchor distT="0" distB="0" distL="114300" distR="114300" simplePos="0" relativeHeight="251740160" behindDoc="0" locked="0" layoutInCell="1" allowOverlap="1" wp14:anchorId="039A6E25" wp14:editId="56803990">
+              <wp:anchor distT="0" distB="0" distL="114300" distR="114300" simplePos="0" relativeHeight="251740160" behindDoc="0" locked="0" layoutInCell="1" allowOverlap="1" wp14:anchorId="778C5871" wp14:editId="5E29F1E4">
                 <wp:simplePos x="0" y="0"/>
                 <wp:positionH relativeFrom="margin">
                   <wp:posOffset>758801</wp:posOffset>
@@ -4867,7 +4940,7 @@
         <mc:AlternateContent>
           <mc:Choice Requires="wps">
             <w:drawing>
-              <wp:anchor distT="0" distB="0" distL="114300" distR="114300" simplePos="0" relativeHeight="251731968" behindDoc="0" locked="0" layoutInCell="1" allowOverlap="1" wp14:anchorId="102D2507" wp14:editId="2EF23D9C">
+              <wp:anchor distT="0" distB="0" distL="114300" distR="114300" simplePos="0" relativeHeight="251731968" behindDoc="0" locked="0" layoutInCell="1" allowOverlap="1" wp14:anchorId="0A31A800" wp14:editId="2E06B841">
                 <wp:simplePos x="0" y="0"/>
                 <wp:positionH relativeFrom="column">
                   <wp:posOffset>3765942</wp:posOffset>
@@ -4936,7 +5009,7 @@
         <mc:AlternateContent>
           <mc:Choice Requires="wps">
             <w:drawing>
-              <wp:anchor distT="0" distB="0" distL="114300" distR="114300" simplePos="0" relativeHeight="251724800" behindDoc="0" locked="0" layoutInCell="1" allowOverlap="1" wp14:anchorId="1E3248C4" wp14:editId="0A1E386F">
+              <wp:anchor distT="0" distB="0" distL="114300" distR="114300" simplePos="0" relativeHeight="251724800" behindDoc="0" locked="0" layoutInCell="1" allowOverlap="1" wp14:anchorId="52D76E8D" wp14:editId="2DB9085E">
                 <wp:simplePos x="0" y="0"/>
                 <wp:positionH relativeFrom="column">
                   <wp:posOffset>4173930</wp:posOffset>
@@ -5026,19 +5099,36 @@
         </mc:AlternateContent>
       </w:r>
     </w:p>
+    <w:p/>
+    <w:p/>
+    <w:p/>
     <w:p>
       <w:pPr>
         <w:pStyle w:val="Heading2"/>
-      </w:pPr>
-      <w:r>
-        <w:t xml:space="preserve"> </w:t>
-      </w:r>
-    </w:p>
-    <w:p>
-      <w:pPr>
-        <w:pStyle w:val="Heading2"/>
-      </w:pPr>
-      <w:r>
+        <w:rPr>
+          <w:rFonts w:asciiTheme="minorHAnsi" w:eastAsiaTheme="minorHAnsi" w:hAnsiTheme="minorHAnsi" w:cstheme="minorBidi"/>
+          <w:color w:val="auto"/>
+          <w:sz w:val="22"/>
+          <w:szCs w:val="22"/>
+        </w:rPr>
+      </w:pPr>
+    </w:p>
+    <w:p/>
+    <w:p/>
+    <w:p>
+      <w:pPr>
+        <w:pStyle w:val="Heading1"/>
+        <w:rPr>
+          <w:b/>
+          <w:color w:val="auto"/>
+        </w:rPr>
+      </w:pPr>
+      <w:r>
+        <w:rPr>
+          <w:b/>
+          <w:color w:val="auto"/>
+        </w:rPr>
+        <w:lastRenderedPageBreak/>
         <w:t>Key persons:</w:t>
       </w:r>
     </w:p>
@@ -5125,8 +5215,16 @@
     <w:p>
       <w:pPr>
         <w:pStyle w:val="Heading2"/>
-      </w:pPr>
-      <w:r>
+        <w:rPr>
+          <w:b/>
+          <w:color w:val="auto"/>
+        </w:rPr>
+      </w:pPr>
+      <w:r>
+        <w:rPr>
+          <w:b/>
+          <w:color w:val="auto"/>
+        </w:rPr>
         <w:t>Internal Sponsor:</w:t>
       </w:r>
     </w:p>
@@ -5210,7 +5308,6 @@
         <w:jc w:val="both"/>
       </w:pPr>
       <w:r>
-        <w:lastRenderedPageBreak/>
         <w:t>Environment</w:t>
       </w:r>
     </w:p>
@@ -5266,8 +5363,16 @@
       <w:pPr>
         <w:pStyle w:val="Heading2"/>
         <w:jc w:val="both"/>
-      </w:pPr>
-      <w:r>
+        <w:rPr>
+          <w:b/>
+          <w:color w:val="auto"/>
+        </w:rPr>
+      </w:pPr>
+      <w:r>
+        <w:rPr>
+          <w:b/>
+          <w:color w:val="auto"/>
+        </w:rPr>
         <w:t>Current Solutions Employed:</w:t>
       </w:r>
     </w:p>
@@ -5281,7 +5386,11 @@
         <w:jc w:val="both"/>
       </w:pPr>
       <w:r>
-        <w:t>The problem of Teachers in regards to incompetence and under qualification is frequent training for specific faculty members. In regards to the number of teachers available is to provide part time faculty members to those subjects that are not taken in by the full time faculty due to their load. The policy for the opening of subjects is to distribute the cost of the subject to the students who wish to take it. These solutions provide the means for a student to still take a subject despite the lack of Full time faculty members and still get the training that they paid for.</w:t>
+        <w:t xml:space="preserve">The problem of Teachers in regards to incompetence and under qualification is frequent training for specific faculty members. In regards to the number of teachers available is to provide part time faculty </w:t>
+      </w:r>
+      <w:r>
+        <w:lastRenderedPageBreak/>
+        <w:t>members to those subjects that are not taken in by the full time faculty due to their load. The policy for the opening of subjects is to distribute the cost of the subject to the students who wish to take it. These solutions provide the means for a student to still take a subject despite the lack of Full time faculty members and still get the training that they paid for.</w:t>
       </w:r>
     </w:p>
     <w:p>
@@ -5296,8 +5405,16 @@
       <w:pPr>
         <w:pStyle w:val="Heading2"/>
         <w:jc w:val="both"/>
-      </w:pPr>
-      <w:r>
+        <w:rPr>
+          <w:b/>
+          <w:color w:val="auto"/>
+        </w:rPr>
+      </w:pPr>
+      <w:r>
+        <w:rPr>
+          <w:b/>
+          <w:color w:val="auto"/>
+        </w:rPr>
         <w:t>Disadvantages of the Solution:</w:t>
       </w:r>
     </w:p>
@@ -5322,11 +5439,23 @@
     <w:p>
       <w:pPr>
         <w:pStyle w:val="Heading2"/>
-      </w:pPr>
-      <w:r>
+        <w:rPr>
+          <w:b/>
+          <w:color w:val="auto"/>
+        </w:rPr>
+      </w:pPr>
+      <w:r>
+        <w:rPr>
+          <w:b/>
+          <w:color w:val="auto"/>
+        </w:rPr>
         <w:t xml:space="preserve"> </w:t>
       </w:r>
       <w:r>
+        <w:rPr>
+          <w:b/>
+          <w:color w:val="auto"/>
+        </w:rPr>
         <w:t>The User’s needs and Expectations:</w:t>
       </w:r>
     </w:p>
@@ -5376,11 +5505,7 @@
         <w:t xml:space="preserve">requisite for these students to proceed to the next level. With the population currently low, the faculty has no choice but to open a underpopulated subject for the sake of the students. The student part is that failing these subjects means repeating a year due to the fact the subject is not open for </w:t>
       </w:r>
       <w:r>
-        <w:t xml:space="preserve">enrolment due to the </w:t>
-      </w:r>
-      <w:r>
-        <w:lastRenderedPageBreak/>
-        <w:t xml:space="preserve">population </w:t>
+        <w:t xml:space="preserve">enrolment due to the population </w:t>
       </w:r>
       <w:r>
         <w:t xml:space="preserve">count. Even then enrolment of these subjects might mean being under a Part time Faculty member which means training might not be that </w:t>
@@ -5402,8 +5527,16 @@
     <w:p>
       <w:pPr>
         <w:pStyle w:val="Heading2"/>
-      </w:pPr>
-      <w:r>
+        <w:rPr>
+          <w:b/>
+          <w:color w:val="auto"/>
+        </w:rPr>
+      </w:pPr>
+      <w:r>
+        <w:rPr>
+          <w:b/>
+          <w:color w:val="auto"/>
+        </w:rPr>
         <w:t>Business Success Criteria:</w:t>
       </w:r>
     </w:p>
@@ -5426,8 +5559,16 @@
     <w:p>
       <w:pPr>
         <w:pStyle w:val="Heading2"/>
-      </w:pPr>
-      <w:r>
+        <w:rPr>
+          <w:b/>
+          <w:color w:val="auto"/>
+        </w:rPr>
+      </w:pPr>
+      <w:r>
+        <w:rPr>
+          <w:b/>
+          <w:color w:val="auto"/>
+        </w:rPr>
         <w:t>Assessor of Business Success Criteria:</w:t>
       </w:r>
     </w:p>
@@ -5452,13 +5593,9 @@
     <w:p>
       <w:pPr>
         <w:jc w:val="both"/>
-        <w:rPr>
-          <w:color w:val="5B9BD5" w:themeColor="accent1"/>
-        </w:rPr>
-      </w:pPr>
-      <w:r>
-        <w:rPr>
-          <w:color w:val="5B9BD5" w:themeColor="accent1"/>
+      </w:pPr>
+      <w:r>
+        <w:rPr>
           <w:sz w:val="40"/>
           <w:szCs w:val="40"/>
         </w:rPr>
@@ -5466,7 +5603,6 @@
       </w:r>
       <w:r>
         <w:rPr>
-          <w:color w:val="5B9BD5" w:themeColor="accent1"/>
           <w:sz w:val="40"/>
           <w:szCs w:val="40"/>
         </w:rPr>
@@ -5476,8 +5612,17 @@
     <w:p>
       <w:pPr>
         <w:pStyle w:val="Heading2"/>
-      </w:pPr>
-      <w:r>
+        <w:rPr>
+          <w:b/>
+          <w:color w:val="auto"/>
+        </w:rPr>
+      </w:pPr>
+      <w:r>
+        <w:rPr>
+          <w:b/>
+          <w:color w:val="auto"/>
+        </w:rPr>
+        <w:lastRenderedPageBreak/>
         <w:t>Data Sources &amp; Domain Experts:</w:t>
       </w:r>
     </w:p>
@@ -5551,8 +5696,16 @@
     <w:p>
       <w:pPr>
         <w:pStyle w:val="Heading2"/>
-      </w:pPr>
-      <w:r>
+        <w:rPr>
+          <w:b/>
+          <w:color w:val="auto"/>
+        </w:rPr>
+      </w:pPr>
+      <w:r>
+        <w:rPr>
+          <w:b/>
+          <w:color w:val="auto"/>
+        </w:rPr>
         <w:t>Availability of Tools (Hardware and Software):</w:t>
       </w:r>
     </w:p>
@@ -5591,9 +5744,16 @@
     <w:p>
       <w:pPr>
         <w:pStyle w:val="Heading2"/>
-      </w:pPr>
-      <w:r>
-        <w:lastRenderedPageBreak/>
+        <w:rPr>
+          <w:b/>
+          <w:color w:val="auto"/>
+        </w:rPr>
+      </w:pPr>
+      <w:r>
+        <w:rPr>
+          <w:b/>
+          <w:color w:val="auto"/>
+        </w:rPr>
         <w:t>User Requirements:</w:t>
       </w:r>
     </w:p>
@@ -5603,8 +5763,16 @@
     <w:p>
       <w:pPr>
         <w:pStyle w:val="Heading2"/>
-      </w:pPr>
-      <w:r>
+        <w:rPr>
+          <w:b/>
+          <w:color w:val="auto"/>
+        </w:rPr>
+      </w:pPr>
+      <w:r>
+        <w:rPr>
+          <w:b/>
+          <w:color w:val="auto"/>
+        </w:rPr>
         <w:t>Assumptions:</w:t>
       </w:r>
     </w:p>
@@ -5676,8 +5844,16 @@
     <w:p>
       <w:pPr>
         <w:pStyle w:val="Heading2"/>
-      </w:pPr>
-      <w:r>
+        <w:rPr>
+          <w:b/>
+          <w:color w:val="auto"/>
+        </w:rPr>
+      </w:pPr>
+      <w:r>
+        <w:rPr>
+          <w:b/>
+          <w:color w:val="auto"/>
+        </w:rPr>
         <w:t>Constraints:</w:t>
       </w:r>
     </w:p>
@@ -5711,16 +5887,27 @@
     <w:p>
       <w:pPr>
         <w:pStyle w:val="Heading2"/>
+        <w:rPr>
+          <w:b/>
+          <w:color w:val="auto"/>
+        </w:rPr>
       </w:pPr>
       <w:r>
         <w:rPr>
           <w:rStyle w:val="Heading1Char"/>
+          <w:b/>
+          <w:color w:val="auto"/>
           <w:sz w:val="26"/>
           <w:szCs w:val="26"/>
         </w:rPr>
+        <w:lastRenderedPageBreak/>
         <w:t>Risks</w:t>
       </w:r>
       <w:r>
+        <w:rPr>
+          <w:b/>
+          <w:color w:val="auto"/>
+        </w:rPr>
         <w:t>:</w:t>
       </w:r>
     </w:p>
@@ -5740,8 +5927,16 @@
     <w:p>
       <w:pPr>
         <w:pStyle w:val="Heading2"/>
-      </w:pPr>
-      <w:r>
+        <w:rPr>
+          <w:b/>
+          <w:color w:val="auto"/>
+        </w:rPr>
+      </w:pPr>
+      <w:r>
+        <w:rPr>
+          <w:b/>
+          <w:color w:val="auto"/>
+        </w:rPr>
         <w:t>Contingencies:</w:t>
       </w:r>
     </w:p>
@@ -5757,16 +5952,26 @@
     <w:p>
       <w:pPr>
         <w:pStyle w:val="Heading2"/>
+        <w:rPr>
+          <w:b/>
+          <w:color w:val="auto"/>
+        </w:rPr>
       </w:pPr>
       <w:r>
         <w:rPr>
           <w:rStyle w:val="Heading1Char"/>
+          <w:b/>
+          <w:color w:val="auto"/>
           <w:sz w:val="26"/>
           <w:szCs w:val="26"/>
         </w:rPr>
         <w:t>List of Resources</w:t>
       </w:r>
       <w:r>
+        <w:rPr>
+          <w:b/>
+          <w:color w:val="auto"/>
+        </w:rPr>
         <w:t>:</w:t>
       </w:r>
     </w:p>
@@ -5778,8 +5983,16 @@
     <w:p>
       <w:pPr>
         <w:pStyle w:val="Heading1"/>
-      </w:pPr>
-      <w:r>
+        <w:rPr>
+          <w:b/>
+          <w:color w:val="auto"/>
+        </w:rPr>
+      </w:pPr>
+      <w:r>
+        <w:rPr>
+          <w:b/>
+          <w:color w:val="auto"/>
+        </w:rPr>
         <w:t>1.3 Data Mining Goals</w:t>
       </w:r>
     </w:p>
@@ -5794,12 +6007,23 @@
     <w:p>
       <w:pPr>
         <w:pStyle w:val="Heading2"/>
-      </w:pPr>
-      <w:r>
-        <w:lastRenderedPageBreak/>
+        <w:rPr>
+          <w:b/>
+          <w:color w:val="auto"/>
+        </w:rPr>
+      </w:pPr>
+      <w:r>
+        <w:rPr>
+          <w:b/>
+          <w:color w:val="auto"/>
+        </w:rPr>
         <w:t>Analytic Goals:</w:t>
       </w:r>
       <w:r>
+        <w:rPr>
+          <w:b/>
+          <w:color w:val="auto"/>
+        </w:rPr>
         <w:t xml:space="preserve"> </w:t>
       </w:r>
     </w:p>
@@ -5816,11 +6040,23 @@
     <w:p>
       <w:pPr>
         <w:pStyle w:val="Heading2"/>
-      </w:pPr>
-      <w:r>
+        <w:rPr>
+          <w:b/>
+          <w:color w:val="auto"/>
+        </w:rPr>
+      </w:pPr>
+      <w:r>
+        <w:rPr>
+          <w:b/>
+          <w:color w:val="auto"/>
+        </w:rPr>
         <w:t>Problem Type:</w:t>
       </w:r>
       <w:r>
+        <w:rPr>
+          <w:b/>
+          <w:color w:val="auto"/>
+        </w:rPr>
         <w:t xml:space="preserve"> </w:t>
       </w:r>
     </w:p>
@@ -5832,8 +6068,16 @@
     <w:p>
       <w:pPr>
         <w:pStyle w:val="Heading2"/>
-      </w:pPr>
-      <w:r>
+        <w:rPr>
+          <w:b/>
+          <w:color w:val="auto"/>
+        </w:rPr>
+      </w:pPr>
+      <w:r>
+        <w:rPr>
+          <w:b/>
+          <w:color w:val="auto"/>
+        </w:rPr>
         <w:t>Success Criteria:</w:t>
       </w:r>
     </w:p>
@@ -5850,14 +6094,25 @@
     <w:p>
       <w:pPr>
         <w:pStyle w:val="Heading1"/>
-      </w:pPr>
-      <w:r>
+        <w:rPr>
+          <w:b/>
+          <w:color w:val="auto"/>
+        </w:rPr>
+      </w:pPr>
+      <w:r>
+        <w:rPr>
+          <w:b/>
+          <w:color w:val="auto"/>
+        </w:rPr>
         <w:t>1.4 Cost – Benefit Analysis</w:t>
       </w:r>
     </w:p>
     <w:p>
       <w:pPr>
         <w:pStyle w:val="Heading1"/>
+        <w:rPr>
+          <w:color w:val="auto"/>
+        </w:rPr>
       </w:pPr>
     </w:p>
     <w:p/>
@@ -5866,22 +6121,47 @@
     <w:p>
       <w:pPr>
         <w:pStyle w:val="Heading1"/>
-      </w:pPr>
-      <w:r>
+        <w:rPr>
+          <w:b/>
+          <w:color w:val="auto"/>
+        </w:rPr>
+      </w:pPr>
+      <w:r>
+        <w:rPr>
+          <w:b/>
+          <w:color w:val="auto"/>
+        </w:rPr>
+        <w:lastRenderedPageBreak/>
         <w:t>1.5 Project Plan</w:t>
       </w:r>
     </w:p>
     <w:p>
       <w:pPr>
         <w:pStyle w:val="Heading2"/>
-      </w:pPr>
-      <w:r>
+        <w:rPr>
+          <w:b/>
+          <w:color w:val="auto"/>
+        </w:rPr>
+      </w:pPr>
+      <w:r>
+        <w:rPr>
+          <w:b/>
+          <w:color w:val="auto"/>
+        </w:rPr>
         <w:t>Review Points</w:t>
       </w:r>
       <w:r>
+        <w:rPr>
+          <w:b/>
+          <w:color w:val="auto"/>
+        </w:rPr>
         <w:t xml:space="preserve"> &amp; Iterations</w:t>
       </w:r>
       <w:r>
+        <w:rPr>
+          <w:b/>
+          <w:color w:val="auto"/>
+        </w:rPr>
         <w:t>:</w:t>
       </w:r>
     </w:p>
@@ -5898,6 +6178,11 @@
       <w:pPr>
         <w:jc w:val="both"/>
       </w:pPr>
+    </w:p>
+    <w:p>
+      <w:pPr>
+        <w:jc w:val="both"/>
+      </w:pPr>
       <w:r>
         <w:t>Second Stage: Feb 23, 2016</w:t>
       </w:r>
@@ -5906,6 +6191,11 @@
       <w:pPr>
         <w:jc w:val="both"/>
       </w:pPr>
+    </w:p>
+    <w:p>
+      <w:pPr>
+        <w:jc w:val="both"/>
+      </w:pPr>
       <w:r>
         <w:t>Third Stage: March 2, 2016</w:t>
       </w:r>
@@ -5914,9 +6204,21 @@
       <w:pPr>
         <w:jc w:val="both"/>
       </w:pPr>
+    </w:p>
+    <w:p>
+      <w:pPr>
+        <w:jc w:val="both"/>
+      </w:pPr>
       <w:r>
         <w:t>Fourth Stage: March 9, 2016</w:t>
       </w:r>
+    </w:p>
+    <w:p>
+      <w:pPr>
+        <w:jc w:val="both"/>
+      </w:pPr>
+      <w:bookmarkStart w:id="0" w:name="_GoBack"/>
+      <w:bookmarkEnd w:id="0"/>
     </w:p>
     <w:p>
       <w:pPr>

</xml_diff>

<commit_message>
Added first phase of Questionnaire
</commit_message>
<xml_diff>
--- a/Business Analytics rev 1.7.docx
+++ b/Business Analytics rev 1.7.docx
@@ -1597,7 +1597,7 @@
           </mc:Choice>
           <mc:Fallback>
             <w:pict>
-              <v:line w14:anchorId="0FFFC46A" id="Straight Connector 38" o:spid="_x0000_s1026" style="position:absolute;flip:x y;z-index:251699200;visibility:visible;mso-wrap-style:square;mso-width-percent:0;mso-height-percent:0;mso-wrap-distance-left:9pt;mso-wrap-distance-top:0;mso-wrap-distance-right:9pt;mso-wrap-distance-bottom:0;mso-position-horizontal:absolute;mso-position-horizontal-relative:text;mso-position-vertical:absolute;mso-position-vertical-relative:text;mso-width-percent:0;mso-height-percent:0;mso-width-relative:margin;mso-height-relative:margin" from="249pt,14.55pt" to="250.5pt,208.8pt" o:gfxdata="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" strokecolor="#5b9bd5 [3204]" strokeweight=".5pt">
+              <v:line w14:anchorId="4D928E70" id="Straight Connector 38" o:spid="_x0000_s1026" style="position:absolute;flip:x y;z-index:251699200;visibility:visible;mso-wrap-style:square;mso-width-percent:0;mso-height-percent:0;mso-wrap-distance-left:9pt;mso-wrap-distance-top:0;mso-wrap-distance-right:9pt;mso-wrap-distance-bottom:0;mso-position-horizontal:absolute;mso-position-horizontal-relative:text;mso-position-vertical:absolute;mso-position-vertical-relative:text;mso-width-percent:0;mso-height-percent:0;mso-width-relative:margin;mso-height-relative:margin" from="249pt,14.55pt" to="250.5pt,208.8pt" o:gfxdata="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" strokecolor="#5b9bd5 [3204]" strokeweight=".5pt">
                 <v:stroke joinstyle="miter"/>
               </v:line>
             </w:pict>
@@ -1960,7 +1960,7 @@
           </mc:Choice>
           <mc:Fallback>
             <w:pict>
-              <v:line w14:anchorId="580C8B14" id="Straight Connector 41" o:spid="_x0000_s1026" style="position:absolute;z-index:251704320;visibility:visible;mso-wrap-style:square;mso-width-percent:0;mso-height-percent:0;mso-wrap-distance-left:9pt;mso-wrap-distance-top:0;mso-wrap-distance-right:9pt;mso-wrap-distance-bottom:0;mso-position-horizontal:absolute;mso-position-horizontal-relative:text;mso-position-vertical:absolute;mso-position-vertical-relative:text;mso-width-percent:0;mso-height-percent:0;mso-width-relative:margin;mso-height-relative:margin" from="249.6pt,21pt" to="313.1pt,21pt" o:gfxdata="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" strokecolor="#5b9bd5 [3204]" strokeweight=".5pt">
+              <v:line w14:anchorId="5DF82EDA" id="Straight Connector 41" o:spid="_x0000_s1026" style="position:absolute;z-index:251704320;visibility:visible;mso-wrap-style:square;mso-width-percent:0;mso-height-percent:0;mso-wrap-distance-left:9pt;mso-wrap-distance-top:0;mso-wrap-distance-right:9pt;mso-wrap-distance-bottom:0;mso-position-horizontal:absolute;mso-position-horizontal-relative:text;mso-position-vertical:absolute;mso-position-vertical-relative:text;mso-width-percent:0;mso-height-percent:0;mso-width-relative:margin;mso-height-relative:margin" from="249.6pt,21pt" to="313.1pt,21pt" o:gfxdata="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" strokecolor="#5b9bd5 [3204]" strokeweight=".5pt">
                 <v:stroke joinstyle="miter"/>
               </v:line>
             </w:pict>
@@ -2647,7 +2647,7 @@
           </mc:Choice>
           <mc:Fallback>
             <w:pict>
-              <v:line w14:anchorId="3858A65A" id="Straight Connector 42" o:spid="_x0000_s1026" style="position:absolute;z-index:251706368;visibility:visible;mso-wrap-style:square;mso-width-percent:0;mso-height-percent:0;mso-wrap-distance-left:9pt;mso-wrap-distance-top:0;mso-wrap-distance-right:9pt;mso-wrap-distance-bottom:0;mso-position-horizontal:absolute;mso-position-horizontal-relative:text;mso-position-vertical:absolute;mso-position-vertical-relative:text;mso-width-percent:0;mso-height-percent:0;mso-width-relative:margin;mso-height-relative:margin" from="250.55pt,7.65pt" to="314.4pt,8pt" o:gfxdata="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" strokecolor="#5b9bd5 [3204]" strokeweight=".5pt">
+              <v:line w14:anchorId="2A1E3975" id="Straight Connector 42" o:spid="_x0000_s1026" style="position:absolute;z-index:251706368;visibility:visible;mso-wrap-style:square;mso-width-percent:0;mso-height-percent:0;mso-wrap-distance-left:9pt;mso-wrap-distance-top:0;mso-wrap-distance-right:9pt;mso-wrap-distance-bottom:0;mso-position-horizontal:absolute;mso-position-horizontal-relative:text;mso-position-vertical:absolute;mso-position-vertical-relative:text;mso-width-percent:0;mso-height-percent:0;mso-width-relative:margin;mso-height-relative:margin" from="250.55pt,7.65pt" to="314.4pt,8pt" o:gfxdata="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" strokecolor="#5b9bd5 [3204]" strokeweight=".5pt">
                 <v:stroke joinstyle="miter"/>
               </v:line>
             </w:pict>
@@ -2726,7 +2726,7 @@
           </mc:Choice>
           <mc:Fallback>
             <w:pict>
-              <v:line w14:anchorId="4D1C6C6B" id="Straight Connector 44" o:spid="_x0000_s1026" style="position:absolute;z-index:251710464;visibility:visible;mso-wrap-style:square;mso-width-percent:0;mso-height-percent:0;mso-wrap-distance-left:9pt;mso-wrap-distance-top:0;mso-wrap-distance-right:9pt;mso-wrap-distance-bottom:0;mso-position-horizontal:absolute;mso-position-horizontal-relative:text;mso-position-vertical:absolute;mso-position-vertical-relative:text;mso-width-percent:0;mso-height-percent:0;mso-width-relative:margin;mso-height-relative:margin" from="250.5pt,52.85pt" to="300.75pt,54.35pt" o:gfxdata="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" strokecolor="#5b9bd5 [3204]" strokeweight=".5pt">
+              <v:line w14:anchorId="7FB63180" id="Straight Connector 44" o:spid="_x0000_s1026" style="position:absolute;z-index:251710464;visibility:visible;mso-wrap-style:square;mso-width-percent:0;mso-height-percent:0;mso-wrap-distance-left:9pt;mso-wrap-distance-top:0;mso-wrap-distance-right:9pt;mso-wrap-distance-bottom:0;mso-position-horizontal:absolute;mso-position-horizontal-relative:text;mso-position-vertical:absolute;mso-position-vertical-relative:text;mso-width-percent:0;mso-height-percent:0;mso-width-relative:margin;mso-height-relative:margin" from="250.5pt,52.85pt" to="300.75pt,54.35pt" o:gfxdata="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" strokecolor="#5b9bd5 [3204]" strokeweight=".5pt">
                 <v:stroke joinstyle="miter"/>
               </v:line>
             </w:pict>
@@ -2795,7 +2795,7 @@
           </mc:Choice>
           <mc:Fallback>
             <w:pict>
-              <v:line w14:anchorId="2697BFFC" id="Straight Connector 45" o:spid="_x0000_s1026" style="position:absolute;z-index:251712512;visibility:visible;mso-wrap-style:square;mso-width-percent:0;mso-height-percent:0;mso-wrap-distance-left:9pt;mso-wrap-distance-top:0;mso-wrap-distance-right:9pt;mso-wrap-distance-bottom:0;mso-position-horizontal:absolute;mso-position-horizontal-relative:text;mso-position-vertical:absolute;mso-position-vertical-relative:text;mso-width-percent:0;mso-height-percent:0;mso-width-relative:margin;mso-height-relative:margin" from="250.5pt,73.1pt" to="313.2pt,82.1pt" o:gfxdata="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" strokecolor="#5b9bd5 [3204]" strokeweight=".5pt">
+              <v:line w14:anchorId="50A981C8" id="Straight Connector 45" o:spid="_x0000_s1026" style="position:absolute;z-index:251712512;visibility:visible;mso-wrap-style:square;mso-width-percent:0;mso-height-percent:0;mso-wrap-distance-left:9pt;mso-wrap-distance-top:0;mso-wrap-distance-right:9pt;mso-wrap-distance-bottom:0;mso-position-horizontal:absolute;mso-position-horizontal-relative:text;mso-position-vertical:absolute;mso-position-vertical-relative:text;mso-width-percent:0;mso-height-percent:0;mso-width-relative:margin;mso-height-relative:margin" from="250.5pt,73.1pt" to="313.2pt,82.1pt" o:gfxdata="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" strokecolor="#5b9bd5 [3204]" strokeweight=".5pt">
                 <v:stroke joinstyle="miter"/>
               </v:line>
             </w:pict>
@@ -4361,8 +4361,6 @@
         <w:jc w:val="both"/>
       </w:pPr>
     </w:p>
-    <w:bookmarkStart w:id="0" w:name="_GoBack"/>
-    <w:bookmarkEnd w:id="0"/>
     <w:p>
       <w:pPr>
         <w:jc w:val="both"/>
@@ -5193,6 +5191,30 @@
         </w:tabs>
         <w:jc w:val="both"/>
       </w:pPr>
+    </w:p>
+    <w:p>
+      <w:pPr>
+        <w:tabs>
+          <w:tab w:val="right" w:pos="9360"/>
+        </w:tabs>
+        <w:jc w:val="both"/>
+      </w:pPr>
+    </w:p>
+    <w:p>
+      <w:pPr>
+        <w:tabs>
+          <w:tab w:val="right" w:pos="9360"/>
+        </w:tabs>
+        <w:jc w:val="both"/>
+      </w:pPr>
+    </w:p>
+    <w:p>
+      <w:pPr>
+        <w:tabs>
+          <w:tab w:val="right" w:pos="9360"/>
+        </w:tabs>
+        <w:jc w:val="both"/>
+      </w:pPr>
       <w:r>
         <w:t xml:space="preserve">              </w:t>
       </w:r>
@@ -5205,7 +5227,13 @@
         <w:jc w:val="both"/>
       </w:pPr>
       <w:r>
-        <w:t>This problem has been usually been placed in its marketing area and these possible factors in general form:</w:t>
+        <w:lastRenderedPageBreak/>
+        <w:t>This problem has been usu</w:t>
+      </w:r>
+      <w:bookmarkStart w:id="0" w:name="_GoBack"/>
+      <w:bookmarkEnd w:id="0"/>
+      <w:r>
+        <w:t>ally been placed in its marketing area and these possible factors in general form:</w:t>
       </w:r>
     </w:p>
     <w:p>
@@ -5257,7 +5285,6 @@
         <w:jc w:val="both"/>
       </w:pPr>
       <w:r>
-        <w:lastRenderedPageBreak/>
         <w:t>Facilities</w:t>
       </w:r>
     </w:p>
@@ -5416,6 +5443,7 @@
     </w:p>
     <w:p>
       <w:r>
+        <w:lastRenderedPageBreak/>
         <w:t>The Faculty sometimes faces subjects that have only 1 or 2 stu</w:t>
       </w:r>
       <w:r>
@@ -5654,6 +5682,7 @@
         <w:jc w:val="both"/>
       </w:pPr>
       <w:r>
+        <w:lastRenderedPageBreak/>
         <w:t>The School automate is accessible in and out of the school, and is offline starting at 9:00 Pm.</w:t>
       </w:r>
       <w:r>
@@ -5911,6 +5940,7 @@
           <w:b/>
           <w:color w:val="auto"/>
         </w:rPr>
+        <w:lastRenderedPageBreak/>
         <w:t>1.3 Data Mining Goals</w:t>
       </w:r>
     </w:p>
@@ -5968,7 +5998,6 @@
           <w:b/>
           <w:color w:val="auto"/>
         </w:rPr>
-        <w:lastRenderedPageBreak/>
         <w:t>Problem Type:</w:t>
       </w:r>
       <w:r>

</xml_diff>

<commit_message>
Added analytic goals and problem type to  Analytic Document
</commit_message>
<xml_diff>
--- a/Business Analytics rev 1.7.docx
+++ b/Business Analytics rev 1.7.docx
@@ -2533,7 +2533,7 @@
                                     </pic:cNvPicPr>
                                   </pic:nvPicPr>
                                   <pic:blipFill>
-                                    <a:blip r:embed="rId9">
+                                    <a:blip r:embed="rId10">
                                       <a:extLst>
                                         <a:ext uri="{28A0092B-C50C-407E-A947-70E740481C1C}">
                                           <a14:useLocalDpi xmlns:a14="http://schemas.microsoft.com/office/drawing/2010/main" val="0"/>
@@ -3076,7 +3076,7 @@
                                     </pic:cNvPicPr>
                                   </pic:nvPicPr>
                                   <pic:blipFill>
-                                    <a:blip r:embed="rId7">
+                                    <a:blip r:embed="rId11">
                                       <a:extLst>
                                         <a:ext uri="{28A0092B-C50C-407E-A947-70E740481C1C}">
                                           <a14:useLocalDpi xmlns:a14="http://schemas.microsoft.com/office/drawing/2010/main" val="0"/>
@@ -3273,7 +3273,7 @@
                                           </pic:cNvPicPr>
                                         </pic:nvPicPr>
                                         <pic:blipFill>
-                                          <a:blip r:embed="rId7">
+                                          <a:blip r:embed="rId11">
                                             <a:extLst>
                                               <a:ext uri="{28A0092B-C50C-407E-A947-70E740481C1C}">
                                                 <a14:useLocalDpi xmlns:a14="http://schemas.microsoft.com/office/drawing/2010/main" val="0"/>
@@ -5228,12 +5228,7 @@
       </w:pPr>
       <w:r>
         <w:lastRenderedPageBreak/>
-        <w:t>This problem has been usu</w:t>
-      </w:r>
-      <w:bookmarkStart w:id="0" w:name="_GoBack"/>
-      <w:bookmarkEnd w:id="0"/>
-      <w:r>
-        <w:t>ally been placed in its marketing area and these possible factors in general form:</w:t>
+        <w:t>This problem has been usually been placed in its marketing area and these possible factors in general form:</w:t>
       </w:r>
     </w:p>
     <w:p>
@@ -5689,24 +5684,6 @@
         <w:t xml:space="preserve"> This allows us to view the subjects each course has wherever we are as long as there is internet connection.</w:t>
       </w:r>
     </w:p>
-    <w:p>
-      <w:pPr>
-        <w:pStyle w:val="Heading2"/>
-        <w:rPr>
-          <w:b/>
-          <w:color w:val="auto"/>
-        </w:rPr>
-      </w:pPr>
-      <w:r>
-        <w:rPr>
-          <w:b/>
-          <w:color w:val="auto"/>
-        </w:rPr>
-        <w:t>User Requirements:</w:t>
-      </w:r>
-    </w:p>
-    <w:p/>
-    <w:p/>
     <w:p/>
     <w:p>
       <w:pPr>
@@ -5935,11 +5912,30 @@
           <w:color w:val="auto"/>
         </w:rPr>
       </w:pPr>
-      <w:r>
+    </w:p>
+    <w:p>
+      <w:pPr>
+        <w:pStyle w:val="Heading1"/>
         <w:rPr>
           <w:b/>
           <w:color w:val="auto"/>
         </w:rPr>
+      </w:pPr>
+    </w:p>
+    <w:p/>
+    <w:p>
+      <w:pPr>
+        <w:pStyle w:val="Heading1"/>
+        <w:rPr>
+          <w:b/>
+          <w:color w:val="auto"/>
+        </w:rPr>
+      </w:pPr>
+      <w:r>
+        <w:rPr>
+          <w:b/>
+          <w:color w:val="auto"/>
+        </w:rPr>
         <w:lastRenderedPageBreak/>
         <w:t>1.3 Data Mining Goals</w:t>
       </w:r>
@@ -5960,79 +5956,95 @@
           <w:color w:val="auto"/>
         </w:rPr>
       </w:pPr>
-      <w:r>
+    </w:p>
+    <w:p>
+      <w:pPr>
+        <w:pStyle w:val="Heading2"/>
         <w:rPr>
           <w:b/>
           <w:color w:val="auto"/>
         </w:rPr>
-        <w:t>Analytic Goals:</w:t>
-      </w:r>
+      </w:pPr>
       <w:r>
         <w:rPr>
           <w:b/>
           <w:color w:val="auto"/>
         </w:rPr>
-        <w:t xml:space="preserve"> </w:t>
-      </w:r>
-    </w:p>
-    <w:p>
-      <w:pPr>
-        <w:jc w:val="both"/>
-      </w:pPr>
-    </w:p>
-    <w:p>
-      <w:pPr>
-        <w:jc w:val="both"/>
-      </w:pPr>
-    </w:p>
-    <w:p>
-      <w:pPr>
-        <w:pStyle w:val="Heading2"/>
+        <w:t>Analytic Goals:</w:t>
+      </w:r>
+      <w:r>
         <w:rPr>
           <w:b/>
           <w:color w:val="auto"/>
         </w:rPr>
-      </w:pPr>
-      <w:r>
+        <w:t xml:space="preserve"> </w:t>
+      </w:r>
+    </w:p>
+    <w:p>
+      <w:pPr>
+        <w:jc w:val="both"/>
+      </w:pPr>
+      <w:r>
+        <w:t>In order to increase the population of the College Department, requires that the current facilities and staff should be improved so that the quality of training would attract more students to</w:t>
+      </w:r>
+      <w:r>
+        <w:t xml:space="preserve"> </w:t>
+      </w:r>
+      <w:r>
+        <w:t>enroll.</w:t>
+      </w:r>
+    </w:p>
+    <w:p>
+      <w:pPr>
+        <w:pStyle w:val="Heading2"/>
         <w:rPr>
           <w:b/>
           <w:color w:val="auto"/>
         </w:rPr>
-        <w:t>Problem Type:</w:t>
-      </w:r>
+      </w:pPr>
       <w:r>
         <w:rPr>
           <w:b/>
           <w:color w:val="auto"/>
         </w:rPr>
-        <w:t xml:space="preserve"> </w:t>
-      </w:r>
-    </w:p>
-    <w:p>
-      <w:pPr>
-        <w:jc w:val="both"/>
-      </w:pPr>
-    </w:p>
-    <w:p>
-      <w:pPr>
-        <w:pStyle w:val="Heading2"/>
+        <w:t>Problem Type:</w:t>
+      </w:r>
+      <w:r>
         <w:rPr>
           <w:b/>
           <w:color w:val="auto"/>
         </w:rPr>
-      </w:pPr>
-      <w:r>
+        <w:t xml:space="preserve"> </w:t>
+      </w:r>
+    </w:p>
+    <w:p>
+      <w:r>
+        <w:t>The problem is to be addressed descriptively</w:t>
+      </w:r>
+    </w:p>
+    <w:p>
+      <w:pPr>
+        <w:pStyle w:val="Heading2"/>
         <w:rPr>
           <w:b/>
           <w:color w:val="auto"/>
         </w:rPr>
+      </w:pPr>
+      <w:r>
+        <w:rPr>
+          <w:b/>
+          <w:color w:val="auto"/>
+        </w:rPr>
         <w:t>Success Criteria:</w:t>
       </w:r>
     </w:p>
-    <w:p>
-      <w:pPr>
-        <w:jc w:val="both"/>
-      </w:pPr>
+    <w:p/>
+    <w:p>
+      <w:pPr>
+        <w:jc w:val="both"/>
+      </w:pPr>
+      <w:bookmarkStart w:id="0" w:name="_GoBack"/>
+      <w:bookmarkEnd w:id="0"/>
     </w:p>
     <w:p>
       <w:pPr>

</xml_diff>